<commit_message>
update index and cv, add ERG
</commit_message>
<xml_diff>
--- a/adrianliu cv 2024.docx
+++ b/adrianliu cv 2024.docx
@@ -22,7 +22,7 @@
           <w:sz w:val="28"/>
           <w:szCs w:val="28"/>
         </w:rPr>
-        <w:t>Adrian Liu</w:t>
+        <w:t xml:space="preserve">ADRIAN LIU </w:t>
       </w:r>
     </w:p>
     <w:p>
@@ -43,17 +43,9 @@
             <w:sz w:val="22"/>
             <w:szCs w:val="22"/>
           </w:rPr>
-          <w:t>adrnliu@outlook.com</w:t>
+          <w:t>adrian.liu@rutgers.edu</w:t>
         </w:r>
       </w:hyperlink>
-      <w:r>
-        <w:rPr>
-          <w:rFonts w:ascii="Goudy Old Style" w:eastAsia="Garamond" w:hAnsi="Goudy Old Style"/>
-          <w:sz w:val="22"/>
-          <w:szCs w:val="22"/>
-        </w:rPr>
-        <w:t xml:space="preserve"> </w:t>
-      </w:r>
       <w:r>
         <w:rPr>
           <w:rFonts w:ascii="Goudy Old Style" w:eastAsia="Garamond" w:hAnsi="Goudy Old Style"/>
@@ -112,7 +104,7 @@
           <w:sz w:val="22"/>
           <w:szCs w:val="22"/>
         </w:rPr>
-        <w:t>November</w:t>
+        <w:t>December</w:t>
       </w:r>
       <w:r>
         <w:rPr>
@@ -216,37 +208,52 @@
           <w:sz w:val="22"/>
           <w:szCs w:val="22"/>
         </w:rPr>
-        <w:t xml:space="preserve">, </w:t>
-      </w:r>
-      <w:r>
-        <w:rPr>
-          <w:rFonts w:ascii="Goudy Old Style" w:eastAsia="Garamond" w:hAnsi="Goudy Old Style"/>
-          <w:sz w:val="22"/>
-          <w:szCs w:val="22"/>
-        </w:rPr>
-        <w:t>Social and Political Philosophy</w:t>
-      </w:r>
-      <w:r>
-        <w:rPr>
-          <w:rFonts w:ascii="Goudy Old Style" w:eastAsia="Garamond" w:hAnsi="Goudy Old Style"/>
-          <w:sz w:val="22"/>
-          <w:szCs w:val="22"/>
-        </w:rPr>
-        <w:t xml:space="preserve">, </w:t>
-      </w:r>
-      <w:r>
-        <w:rPr>
-          <w:rFonts w:ascii="Goudy Old Style" w:eastAsia="Garamond" w:hAnsi="Goudy Old Style"/>
-          <w:sz w:val="22"/>
-          <w:szCs w:val="22"/>
-        </w:rPr>
-        <w:t>Formal Epistemology</w:t>
+        <w:t xml:space="preserve"> and</w:t>
+      </w:r>
+      <w:r>
+        <w:rPr>
+          <w:rFonts w:ascii="Goudy Old Style" w:eastAsia="Garamond" w:hAnsi="Goudy Old Style"/>
+          <w:sz w:val="22"/>
+          <w:szCs w:val="22"/>
+        </w:rPr>
+        <w:t xml:space="preserve"> Epistemology</w:t>
+      </w:r>
+      <w:r>
+        <w:rPr>
+          <w:rFonts w:ascii="Goudy Old Style" w:eastAsia="Garamond" w:hAnsi="Goudy Old Style"/>
+          <w:sz w:val="22"/>
+          <w:szCs w:val="22"/>
+        </w:rPr>
+        <w:t xml:space="preserve"> (</w:t>
+      </w:r>
+      <w:r>
+        <w:rPr>
+          <w:rFonts w:ascii="Goudy Old Style" w:eastAsia="Garamond" w:hAnsi="Goudy Old Style"/>
+          <w:sz w:val="22"/>
+          <w:szCs w:val="22"/>
+        </w:rPr>
+        <w:t>esp.</w:t>
+      </w:r>
+      <w:r>
+        <w:rPr>
+          <w:rFonts w:ascii="Goudy Old Style" w:eastAsia="Garamond" w:hAnsi="Goudy Old Style"/>
+          <w:sz w:val="22"/>
+          <w:szCs w:val="22"/>
+        </w:rPr>
+        <w:t xml:space="preserve"> Formal)</w:t>
       </w:r>
     </w:p>
     <w:p>
       <w:pPr>
         <w:spacing w:line="276" w:lineRule="auto"/>
         <w:jc w:val="both"/>
+        <w:rPr>
+          <w:rFonts w:ascii="Goudy Old Style" w:eastAsia="Garamond" w:hAnsi="Goudy Old Style"/>
+          <w:sz w:val="22"/>
+          <w:szCs w:val="22"/>
+        </w:rPr>
+      </w:pPr>
+      <w:r>
         <w:rPr>
           <w:rFonts w:ascii="Goudy Old Style" w:eastAsia="Garamond" w:hAnsi="Goudy Old Style"/>
           <w:b/>
@@ -255,7 +262,8 @@
           <w:sz w:val="22"/>
           <w:szCs w:val="22"/>
         </w:rPr>
-      </w:pPr>
+        <w:t>AO</w:t>
+      </w:r>
       <w:r>
         <w:rPr>
           <w:rFonts w:ascii="Goudy Old Style" w:eastAsia="Garamond" w:hAnsi="Goudy Old Style"/>
@@ -265,7 +273,7 @@
           <w:sz w:val="22"/>
           <w:szCs w:val="22"/>
         </w:rPr>
-        <w:t>AO</w:t>
+        <w:t>C</w:t>
       </w:r>
       <w:r>
         <w:rPr>
@@ -276,7 +284,7 @@
           <w:sz w:val="22"/>
           <w:szCs w:val="22"/>
         </w:rPr>
-        <w:t>C</w:t>
+        <w:tab/>
       </w:r>
       <w:r>
         <w:rPr>
@@ -292,54 +300,65 @@
       <w:r>
         <w:rPr>
           <w:rFonts w:ascii="Goudy Old Style" w:eastAsia="Garamond" w:hAnsi="Goudy Old Style"/>
+          <w:sz w:val="22"/>
+          <w:szCs w:val="22"/>
+        </w:rPr>
+        <w:t>Political Philosophy, N</w:t>
+      </w:r>
+      <w:r>
+        <w:rPr>
+          <w:rFonts w:ascii="Goudy Old Style" w:eastAsia="Garamond" w:hAnsi="Goudy Old Style"/>
+          <w:sz w:val="22"/>
+          <w:szCs w:val="22"/>
+        </w:rPr>
+        <w:t>ormative Ethics</w:t>
+      </w:r>
+      <w:r>
+        <w:rPr>
+          <w:rFonts w:ascii="Goudy Old Style" w:eastAsia="Garamond" w:hAnsi="Goudy Old Style"/>
+          <w:sz w:val="22"/>
+          <w:szCs w:val="22"/>
+        </w:rPr>
+        <w:t>,</w:t>
+      </w:r>
+      <w:r>
+        <w:rPr>
+          <w:rFonts w:ascii="Goudy Old Style" w:eastAsia="Garamond" w:hAnsi="Goudy Old Style"/>
+          <w:sz w:val="22"/>
+          <w:szCs w:val="22"/>
+        </w:rPr>
+        <w:t xml:space="preserve"> </w:t>
+      </w:r>
+      <w:r>
+        <w:rPr>
+          <w:rFonts w:ascii="Goudy Old Style" w:eastAsia="Garamond" w:hAnsi="Goudy Old Style"/>
+          <w:sz w:val="22"/>
+          <w:szCs w:val="22"/>
+        </w:rPr>
+        <w:t>Chinese Philosophy</w:t>
+      </w:r>
+      <w:r>
+        <w:rPr>
+          <w:rFonts w:ascii="Goudy Old Style" w:eastAsia="Garamond" w:hAnsi="Goudy Old Style"/>
+          <w:sz w:val="22"/>
+          <w:szCs w:val="22"/>
+        </w:rPr>
+        <w:t>, Queer Philosophy</w:t>
+      </w:r>
+    </w:p>
+    <w:p>
+      <w:pPr>
+        <w:spacing w:line="276" w:lineRule="auto"/>
+        <w:jc w:val="both"/>
+        <w:rPr>
+          <w:rFonts w:ascii="Goudy Old Style" w:eastAsia="Garamond" w:hAnsi="Goudy Old Style"/>
           <w:b/>
           <w:bCs/>
           <w:smallCaps/>
           <w:sz w:val="22"/>
           <w:szCs w:val="22"/>
         </w:rPr>
-        <w:tab/>
-      </w:r>
-      <w:r>
-        <w:rPr>
-          <w:rFonts w:ascii="Goudy Old Style" w:eastAsia="Garamond" w:hAnsi="Goudy Old Style"/>
-          <w:sz w:val="22"/>
-          <w:szCs w:val="22"/>
-        </w:rPr>
-        <w:t>Normative Ethics</w:t>
-      </w:r>
-      <w:r>
-        <w:rPr>
-          <w:rFonts w:ascii="Goudy Old Style" w:eastAsia="Garamond" w:hAnsi="Goudy Old Style"/>
-          <w:sz w:val="22"/>
-          <w:szCs w:val="22"/>
-        </w:rPr>
-        <w:t>,</w:t>
-      </w:r>
-      <w:r>
-        <w:rPr>
-          <w:rFonts w:ascii="Goudy Old Style" w:eastAsia="Garamond" w:hAnsi="Goudy Old Style"/>
-          <w:sz w:val="22"/>
-          <w:szCs w:val="22"/>
-        </w:rPr>
-        <w:t xml:space="preserve"> </w:t>
-      </w:r>
-      <w:r>
-        <w:rPr>
-          <w:rFonts w:ascii="Goudy Old Style" w:eastAsia="Garamond" w:hAnsi="Goudy Old Style"/>
-          <w:sz w:val="22"/>
-          <w:szCs w:val="22"/>
-        </w:rPr>
-        <w:t>Chinese Philosophy</w:t>
-      </w:r>
-      <w:r>
-        <w:rPr>
-          <w:rFonts w:ascii="Goudy Old Style" w:eastAsia="Garamond" w:hAnsi="Goudy Old Style"/>
-          <w:sz w:val="22"/>
-          <w:szCs w:val="22"/>
-        </w:rPr>
-        <w:t>, Queer Philosophy</w:t>
-      </w:r>
+      </w:pPr>
     </w:p>
     <w:p>
       <w:pPr>
@@ -354,11 +373,7 @@
           <w:szCs w:val="22"/>
         </w:rPr>
       </w:pPr>
-    </w:p>
-    <w:p>
-      <w:pPr>
-        <w:spacing w:line="276" w:lineRule="auto"/>
-        <w:jc w:val="both"/>
+      <w:r>
         <w:rPr>
           <w:rFonts w:ascii="Goudy Old Style" w:eastAsia="Garamond" w:hAnsi="Goudy Old Style"/>
           <w:b/>
@@ -367,6 +382,398 @@
           <w:sz w:val="22"/>
           <w:szCs w:val="22"/>
         </w:rPr>
+        <w:t>Education</w:t>
+      </w:r>
+    </w:p>
+    <w:p>
+      <w:pPr>
+        <w:spacing w:line="276" w:lineRule="auto"/>
+        <w:jc w:val="both"/>
+        <w:rPr>
+          <w:rFonts w:ascii="Goudy Old Style" w:eastAsia="Garamond" w:hAnsi="Goudy Old Style"/>
+          <w:sz w:val="22"/>
+          <w:szCs w:val="22"/>
+        </w:rPr>
+      </w:pPr>
+      <w:r>
+        <w:rPr>
+          <w:rFonts w:ascii="Goudy Old Style" w:eastAsia="Garamond" w:hAnsi="Goudy Old Style"/>
+          <w:sz w:val="22"/>
+          <w:szCs w:val="22"/>
+        </w:rPr>
+        <w:t>202</w:t>
+      </w:r>
+      <w:r>
+        <w:rPr>
+          <w:rFonts w:ascii="Goudy Old Style" w:eastAsia="Garamond" w:hAnsi="Goudy Old Style"/>
+          <w:sz w:val="22"/>
+          <w:szCs w:val="22"/>
+        </w:rPr>
+        <w:t>2</w:t>
+      </w:r>
+      <w:r>
+        <w:rPr>
+          <w:rFonts w:ascii="Goudy Old Style" w:eastAsia="Garamond" w:hAnsi="Goudy Old Style"/>
+          <w:sz w:val="22"/>
+          <w:szCs w:val="22"/>
+        </w:rPr>
+        <w:t>–</w:t>
+      </w:r>
+      <w:r>
+        <w:rPr>
+          <w:rFonts w:ascii="Goudy Old Style" w:eastAsia="Garamond" w:hAnsi="Goudy Old Style"/>
+          <w:sz w:val="22"/>
+          <w:szCs w:val="22"/>
+        </w:rPr>
+        <w:tab/>
+      </w:r>
+      <w:r>
+        <w:rPr>
+          <w:rFonts w:ascii="Goudy Old Style" w:eastAsia="Garamond" w:hAnsi="Goudy Old Style"/>
+          <w:sz w:val="22"/>
+          <w:szCs w:val="22"/>
+        </w:rPr>
+        <w:tab/>
+      </w:r>
+      <w:r>
+        <w:rPr>
+          <w:rFonts w:ascii="Goudy Old Style" w:eastAsia="Garamond" w:hAnsi="Goudy Old Style"/>
+          <w:smallCaps/>
+          <w:sz w:val="22"/>
+          <w:szCs w:val="22"/>
+        </w:rPr>
+        <w:t xml:space="preserve">Rutgers </w:t>
+      </w:r>
+      <w:r>
+        <w:rPr>
+          <w:rFonts w:ascii="Goudy Old Style" w:eastAsia="Garamond" w:hAnsi="Goudy Old Style"/>
+          <w:smallCaps/>
+          <w:sz w:val="22"/>
+          <w:szCs w:val="22"/>
+        </w:rPr>
+        <w:t>Universit</w:t>
+      </w:r>
+      <w:r>
+        <w:rPr>
+          <w:rFonts w:ascii="Goudy Old Style" w:eastAsia="Garamond" w:hAnsi="Goudy Old Style"/>
+          <w:smallCaps/>
+          <w:sz w:val="22"/>
+          <w:szCs w:val="22"/>
+        </w:rPr>
+        <w:t>y</w:t>
+      </w:r>
+      <w:r>
+        <w:rPr>
+          <w:rFonts w:ascii="Goudy Old Style" w:eastAsia="Garamond" w:hAnsi="Goudy Old Style"/>
+          <w:smallCaps/>
+          <w:sz w:val="22"/>
+          <w:szCs w:val="22"/>
+        </w:rPr>
+        <w:t xml:space="preserve"> </w:t>
+      </w:r>
+      <w:r>
+        <w:rPr>
+          <w:rFonts w:ascii="Goudy Old Style" w:eastAsia="Garamond" w:hAnsi="Goudy Old Style"/>
+          <w:smallCaps/>
+          <w:sz w:val="22"/>
+          <w:szCs w:val="22"/>
+        </w:rPr>
+        <w:t>– New Brunswick</w:t>
+      </w:r>
+    </w:p>
+    <w:p>
+      <w:pPr>
+        <w:spacing w:line="276" w:lineRule="auto"/>
+        <w:ind w:left="2160"/>
+        <w:jc w:val="both"/>
+        <w:rPr>
+          <w:rFonts w:ascii="Goudy Old Style" w:eastAsia="Garamond" w:hAnsi="Goudy Old Style"/>
+          <w:sz w:val="22"/>
+          <w:szCs w:val="22"/>
+        </w:rPr>
+      </w:pPr>
+      <w:r>
+        <w:rPr>
+          <w:rFonts w:ascii="Goudy Old Style" w:eastAsia="Garamond" w:hAnsi="Goudy Old Style"/>
+          <w:sz w:val="22"/>
+          <w:szCs w:val="22"/>
+        </w:rPr>
+        <w:t>Ph</w:t>
+      </w:r>
+      <w:r>
+        <w:rPr>
+          <w:rFonts w:ascii="Goudy Old Style" w:eastAsia="Garamond" w:hAnsi="Goudy Old Style"/>
+          <w:sz w:val="22"/>
+          <w:szCs w:val="22"/>
+        </w:rPr>
+        <w:t>.</w:t>
+      </w:r>
+      <w:r>
+        <w:rPr>
+          <w:rFonts w:ascii="Goudy Old Style" w:eastAsia="Garamond" w:hAnsi="Goudy Old Style"/>
+          <w:sz w:val="22"/>
+          <w:szCs w:val="22"/>
+        </w:rPr>
+        <w:t>D</w:t>
+      </w:r>
+      <w:r>
+        <w:rPr>
+          <w:rFonts w:ascii="Goudy Old Style" w:eastAsia="Garamond" w:hAnsi="Goudy Old Style"/>
+          <w:sz w:val="22"/>
+          <w:szCs w:val="22"/>
+        </w:rPr>
+        <w:t>.</w:t>
+      </w:r>
+      <w:r>
+        <w:rPr>
+          <w:rFonts w:ascii="Goudy Old Style" w:eastAsia="Garamond" w:hAnsi="Goudy Old Style"/>
+          <w:sz w:val="22"/>
+          <w:szCs w:val="22"/>
+        </w:rPr>
+        <w:t xml:space="preserve"> </w:t>
+      </w:r>
+      <w:r>
+        <w:rPr>
+          <w:rFonts w:ascii="Goudy Old Style" w:eastAsia="Garamond" w:hAnsi="Goudy Old Style"/>
+          <w:sz w:val="22"/>
+          <w:szCs w:val="22"/>
+        </w:rPr>
+        <w:t>Student</w:t>
+      </w:r>
+      <w:r>
+        <w:rPr>
+          <w:rFonts w:ascii="Goudy Old Style" w:eastAsia="Garamond" w:hAnsi="Goudy Old Style"/>
+          <w:sz w:val="22"/>
+          <w:szCs w:val="22"/>
+        </w:rPr>
+        <w:t xml:space="preserve"> in Philosophy</w:t>
+      </w:r>
+    </w:p>
+    <w:p>
+      <w:pPr>
+        <w:spacing w:line="276" w:lineRule="auto"/>
+        <w:jc w:val="both"/>
+        <w:rPr>
+          <w:rFonts w:ascii="Goudy Old Style" w:eastAsia="Garamond" w:hAnsi="Goudy Old Style"/>
+          <w:sz w:val="22"/>
+          <w:szCs w:val="22"/>
+        </w:rPr>
+      </w:pPr>
+      <w:r>
+        <w:rPr>
+          <w:rFonts w:ascii="Goudy Old Style" w:eastAsia="Garamond" w:hAnsi="Goudy Old Style"/>
+          <w:sz w:val="22"/>
+          <w:szCs w:val="22"/>
+        </w:rPr>
+        <w:t>2016</w:t>
+      </w:r>
+      <w:r>
+        <w:rPr>
+          <w:rFonts w:ascii="Goudy Old Style" w:eastAsia="Garamond" w:hAnsi="Goudy Old Style"/>
+          <w:sz w:val="22"/>
+          <w:szCs w:val="22"/>
+        </w:rPr>
+        <w:t>–</w:t>
+      </w:r>
+      <w:r>
+        <w:rPr>
+          <w:rFonts w:ascii="Goudy Old Style" w:eastAsia="Garamond" w:hAnsi="Goudy Old Style"/>
+          <w:sz w:val="22"/>
+          <w:szCs w:val="22"/>
+        </w:rPr>
+        <w:t>20</w:t>
+      </w:r>
+      <w:r>
+        <w:rPr>
+          <w:rFonts w:ascii="Goudy Old Style" w:eastAsia="Garamond" w:hAnsi="Goudy Old Style"/>
+          <w:sz w:val="22"/>
+          <w:szCs w:val="22"/>
+        </w:rPr>
+        <w:tab/>
+      </w:r>
+      <w:r>
+        <w:rPr>
+          <w:rFonts w:ascii="Goudy Old Style" w:eastAsia="Garamond" w:hAnsi="Goudy Old Style"/>
+          <w:smallCaps/>
+          <w:sz w:val="22"/>
+          <w:szCs w:val="22"/>
+        </w:rPr>
+        <w:t>Stanford University</w:t>
+      </w:r>
+    </w:p>
+    <w:p>
+      <w:pPr>
+        <w:spacing w:line="276" w:lineRule="auto"/>
+        <w:ind w:left="1440" w:firstLine="720"/>
+        <w:jc w:val="both"/>
+        <w:rPr>
+          <w:rFonts w:ascii="Goudy Old Style" w:eastAsia="Garamond" w:hAnsi="Goudy Old Style"/>
+          <w:color w:val="000000" w:themeColor="text1"/>
+          <w:sz w:val="22"/>
+          <w:szCs w:val="22"/>
+        </w:rPr>
+      </w:pPr>
+      <w:r>
+        <w:rPr>
+          <w:rFonts w:ascii="Goudy Old Style" w:eastAsia="Garamond" w:hAnsi="Goudy Old Style"/>
+          <w:sz w:val="22"/>
+          <w:szCs w:val="22"/>
+        </w:rPr>
+        <w:t>B.S.</w:t>
+      </w:r>
+      <w:r>
+        <w:rPr>
+          <w:rFonts w:ascii="Goudy Old Style" w:eastAsia="Garamond" w:hAnsi="Goudy Old Style"/>
+          <w:sz w:val="22"/>
+          <w:szCs w:val="22"/>
+        </w:rPr>
+        <w:t xml:space="preserve"> in </w:t>
+      </w:r>
+      <w:r>
+        <w:rPr>
+          <w:rFonts w:ascii="Goudy Old Style" w:eastAsia="Garamond" w:hAnsi="Goudy Old Style"/>
+          <w:color w:val="000000" w:themeColor="text1"/>
+          <w:sz w:val="22"/>
+          <w:szCs w:val="22"/>
+        </w:rPr>
+        <w:t>Mathematics</w:t>
+      </w:r>
+      <w:r>
+        <w:rPr>
+          <w:rFonts w:ascii="Goudy Old Style" w:eastAsia="Garamond" w:hAnsi="Goudy Old Style"/>
+          <w:color w:val="000000" w:themeColor="text1"/>
+          <w:sz w:val="22"/>
+          <w:szCs w:val="22"/>
+        </w:rPr>
+        <w:t xml:space="preserve">; </w:t>
+      </w:r>
+      <w:r>
+        <w:rPr>
+          <w:rFonts w:ascii="Goudy Old Style" w:eastAsia="Garamond" w:hAnsi="Goudy Old Style"/>
+          <w:color w:val="000000" w:themeColor="text1"/>
+          <w:sz w:val="22"/>
+          <w:szCs w:val="22"/>
+        </w:rPr>
+        <w:t>B.A.</w:t>
+      </w:r>
+      <w:r>
+        <w:rPr>
+          <w:rFonts w:ascii="Goudy Old Style" w:eastAsia="Garamond" w:hAnsi="Goudy Old Style"/>
+          <w:color w:val="000000" w:themeColor="text1"/>
+          <w:sz w:val="22"/>
+          <w:szCs w:val="22"/>
+        </w:rPr>
+        <w:t xml:space="preserve"> </w:t>
+      </w:r>
+      <w:r>
+        <w:rPr>
+          <w:rFonts w:ascii="Goudy Old Style" w:eastAsia="Garamond" w:hAnsi="Goudy Old Style"/>
+          <w:sz w:val="22"/>
+          <w:szCs w:val="22"/>
+        </w:rPr>
+        <w:t xml:space="preserve">in Philosophy </w:t>
+      </w:r>
+      <w:r>
+        <w:rPr>
+          <w:rFonts w:ascii="Goudy Old Style" w:eastAsia="Garamond" w:hAnsi="Goudy Old Style"/>
+          <w:sz w:val="22"/>
+          <w:szCs w:val="22"/>
+        </w:rPr>
+        <w:t>&amp;</w:t>
+      </w:r>
+      <w:r>
+        <w:rPr>
+          <w:rFonts w:ascii="Goudy Old Style" w:eastAsia="Garamond" w:hAnsi="Goudy Old Style"/>
+          <w:sz w:val="22"/>
+          <w:szCs w:val="22"/>
+        </w:rPr>
+        <w:t xml:space="preserve"> Religious Studies</w:t>
+      </w:r>
+    </w:p>
+    <w:p>
+      <w:pPr>
+        <w:spacing w:line="276" w:lineRule="auto"/>
+        <w:ind w:left="1440" w:firstLine="720"/>
+        <w:jc w:val="both"/>
+        <w:rPr>
+          <w:rFonts w:ascii="Goudy Old Style" w:eastAsia="Garamond" w:hAnsi="Goudy Old Style"/>
+          <w:i/>
+          <w:iCs/>
+          <w:sz w:val="22"/>
+          <w:szCs w:val="22"/>
+        </w:rPr>
+      </w:pPr>
+      <w:r>
+        <w:rPr>
+          <w:rFonts w:ascii="Goudy Old Style" w:eastAsia="Garamond" w:hAnsi="Goudy Old Style"/>
+          <w:i/>
+          <w:iCs/>
+          <w:sz w:val="22"/>
+          <w:szCs w:val="22"/>
+        </w:rPr>
+        <w:t xml:space="preserve">Honors, </w:t>
+      </w:r>
+      <w:r>
+        <w:rPr>
+          <w:rFonts w:ascii="Goudy Old Style" w:eastAsia="Garamond" w:hAnsi="Goudy Old Style"/>
+          <w:i/>
+          <w:iCs/>
+          <w:sz w:val="22"/>
+          <w:szCs w:val="22"/>
+        </w:rPr>
+        <w:t>Distinction</w:t>
+      </w:r>
+      <w:r>
+        <w:rPr>
+          <w:rFonts w:ascii="Goudy Old Style" w:eastAsia="Garamond" w:hAnsi="Goudy Old Style"/>
+          <w:i/>
+          <w:iCs/>
+          <w:sz w:val="22"/>
+          <w:szCs w:val="22"/>
+        </w:rPr>
+        <w:t xml:space="preserve"> and </w:t>
+      </w:r>
+      <w:r>
+        <w:rPr>
+          <w:rFonts w:ascii="Goudy Old Style" w:eastAsia="Garamond" w:hAnsi="Goudy Old Style"/>
+          <w:i/>
+          <w:iCs/>
+          <w:sz w:val="22"/>
+          <w:szCs w:val="22"/>
+        </w:rPr>
+        <w:t>Phi Beta Kappa</w:t>
+      </w:r>
+    </w:p>
+    <w:p>
+      <w:pPr>
+        <w:spacing w:line="276" w:lineRule="auto"/>
+        <w:jc w:val="both"/>
+        <w:rPr>
+          <w:rFonts w:ascii="Goudy Old Style" w:eastAsia="Garamond" w:hAnsi="Goudy Old Style"/>
+          <w:sz w:val="22"/>
+          <w:szCs w:val="22"/>
+        </w:rPr>
+      </w:pPr>
+      <w:r>
+        <w:rPr>
+          <w:rFonts w:ascii="Goudy Old Style" w:eastAsia="Garamond" w:hAnsi="Goudy Old Style"/>
+          <w:sz w:val="22"/>
+          <w:szCs w:val="22"/>
+        </w:rPr>
+        <w:t xml:space="preserve">                                                                                                       </w:t>
+      </w:r>
+    </w:p>
+    <w:p>
+      <w:pPr>
+        <w:spacing w:line="276" w:lineRule="auto"/>
+        <w:jc w:val="both"/>
+        <w:rPr>
+          <w:rFonts w:ascii="Goudy Old Style" w:eastAsia="Garamond" w:hAnsi="Goudy Old Style"/>
+          <w:i/>
+          <w:iCs/>
+          <w:sz w:val="22"/>
+          <w:szCs w:val="22"/>
+        </w:rPr>
       </w:pPr>
       <w:r>
         <w:rPr>
@@ -377,1730 +784,6 @@
           <w:sz w:val="22"/>
           <w:szCs w:val="22"/>
         </w:rPr>
-        <w:t>Education</w:t>
-      </w:r>
-    </w:p>
-    <w:p>
-      <w:pPr>
-        <w:spacing w:line="276" w:lineRule="auto"/>
-        <w:jc w:val="both"/>
-        <w:rPr>
-          <w:rFonts w:ascii="Goudy Old Style" w:eastAsia="Garamond" w:hAnsi="Goudy Old Style"/>
-          <w:sz w:val="22"/>
-          <w:szCs w:val="22"/>
-        </w:rPr>
-      </w:pPr>
-      <w:r>
-        <w:rPr>
-          <w:rFonts w:ascii="Goudy Old Style" w:eastAsia="Garamond" w:hAnsi="Goudy Old Style"/>
-          <w:sz w:val="22"/>
-          <w:szCs w:val="22"/>
-        </w:rPr>
-        <w:t>202</w:t>
-      </w:r>
-      <w:r>
-        <w:rPr>
-          <w:rFonts w:ascii="Goudy Old Style" w:eastAsia="Garamond" w:hAnsi="Goudy Old Style"/>
-          <w:sz w:val="22"/>
-          <w:szCs w:val="22"/>
-        </w:rPr>
-        <w:t>2</w:t>
-      </w:r>
-      <w:r>
-        <w:rPr>
-          <w:rFonts w:ascii="Goudy Old Style" w:eastAsia="Garamond" w:hAnsi="Goudy Old Style"/>
-          <w:sz w:val="22"/>
-          <w:szCs w:val="22"/>
-        </w:rPr>
-        <w:t>–</w:t>
-      </w:r>
-      <w:r>
-        <w:rPr>
-          <w:rFonts w:ascii="Goudy Old Style" w:eastAsia="Garamond" w:hAnsi="Goudy Old Style"/>
-          <w:sz w:val="22"/>
-          <w:szCs w:val="22"/>
-        </w:rPr>
-        <w:tab/>
-      </w:r>
-      <w:r>
-        <w:rPr>
-          <w:rFonts w:ascii="Goudy Old Style" w:eastAsia="Garamond" w:hAnsi="Goudy Old Style"/>
-          <w:sz w:val="22"/>
-          <w:szCs w:val="22"/>
-        </w:rPr>
-        <w:tab/>
-      </w:r>
-      <w:r>
-        <w:rPr>
-          <w:rFonts w:ascii="Goudy Old Style" w:eastAsia="Garamond" w:hAnsi="Goudy Old Style"/>
-          <w:smallCaps/>
-          <w:sz w:val="22"/>
-          <w:szCs w:val="22"/>
-        </w:rPr>
-        <w:t xml:space="preserve">Rutgers </w:t>
-      </w:r>
-      <w:r>
-        <w:rPr>
-          <w:rFonts w:ascii="Goudy Old Style" w:eastAsia="Garamond" w:hAnsi="Goudy Old Style"/>
-          <w:smallCaps/>
-          <w:sz w:val="22"/>
-          <w:szCs w:val="22"/>
-        </w:rPr>
-        <w:t>Universit</w:t>
-      </w:r>
-      <w:r>
-        <w:rPr>
-          <w:rFonts w:ascii="Goudy Old Style" w:eastAsia="Garamond" w:hAnsi="Goudy Old Style"/>
-          <w:smallCaps/>
-          <w:sz w:val="22"/>
-          <w:szCs w:val="22"/>
-        </w:rPr>
-        <w:t>y</w:t>
-      </w:r>
-      <w:r>
-        <w:rPr>
-          <w:rFonts w:ascii="Goudy Old Style" w:eastAsia="Garamond" w:hAnsi="Goudy Old Style"/>
-          <w:smallCaps/>
-          <w:sz w:val="22"/>
-          <w:szCs w:val="22"/>
-        </w:rPr>
-        <w:t xml:space="preserve"> </w:t>
-      </w:r>
-      <w:r>
-        <w:rPr>
-          <w:rFonts w:ascii="Goudy Old Style" w:eastAsia="Garamond" w:hAnsi="Goudy Old Style"/>
-          <w:smallCaps/>
-          <w:sz w:val="22"/>
-          <w:szCs w:val="22"/>
-        </w:rPr>
-        <w:t>– New Brunswick</w:t>
-      </w:r>
-    </w:p>
-    <w:p>
-      <w:pPr>
-        <w:spacing w:line="276" w:lineRule="auto"/>
-        <w:ind w:left="2160"/>
-        <w:jc w:val="both"/>
-        <w:rPr>
-          <w:rFonts w:ascii="Goudy Old Style" w:eastAsia="Garamond" w:hAnsi="Goudy Old Style"/>
-          <w:sz w:val="22"/>
-          <w:szCs w:val="22"/>
-        </w:rPr>
-      </w:pPr>
-      <w:r>
-        <w:rPr>
-          <w:rFonts w:ascii="Goudy Old Style" w:eastAsia="Garamond" w:hAnsi="Goudy Old Style"/>
-          <w:sz w:val="22"/>
-          <w:szCs w:val="22"/>
-        </w:rPr>
-        <w:t>Ph</w:t>
-      </w:r>
-      <w:r>
-        <w:rPr>
-          <w:rFonts w:ascii="Goudy Old Style" w:eastAsia="Garamond" w:hAnsi="Goudy Old Style"/>
-          <w:sz w:val="22"/>
-          <w:szCs w:val="22"/>
-        </w:rPr>
-        <w:t>.</w:t>
-      </w:r>
-      <w:r>
-        <w:rPr>
-          <w:rFonts w:ascii="Goudy Old Style" w:eastAsia="Garamond" w:hAnsi="Goudy Old Style"/>
-          <w:sz w:val="22"/>
-          <w:szCs w:val="22"/>
-        </w:rPr>
-        <w:t>D</w:t>
-      </w:r>
-      <w:r>
-        <w:rPr>
-          <w:rFonts w:ascii="Goudy Old Style" w:eastAsia="Garamond" w:hAnsi="Goudy Old Style"/>
-          <w:sz w:val="22"/>
-          <w:szCs w:val="22"/>
-        </w:rPr>
-        <w:t>.</w:t>
-      </w:r>
-      <w:r>
-        <w:rPr>
-          <w:rFonts w:ascii="Goudy Old Style" w:eastAsia="Garamond" w:hAnsi="Goudy Old Style"/>
-          <w:sz w:val="22"/>
-          <w:szCs w:val="22"/>
-        </w:rPr>
-        <w:t xml:space="preserve"> </w:t>
-      </w:r>
-      <w:r>
-        <w:rPr>
-          <w:rFonts w:ascii="Goudy Old Style" w:eastAsia="Garamond" w:hAnsi="Goudy Old Style"/>
-          <w:sz w:val="22"/>
-          <w:szCs w:val="22"/>
-        </w:rPr>
-        <w:t>Student</w:t>
-      </w:r>
-      <w:r>
-        <w:rPr>
-          <w:rFonts w:ascii="Goudy Old Style" w:eastAsia="Garamond" w:hAnsi="Goudy Old Style"/>
-          <w:sz w:val="22"/>
-          <w:szCs w:val="22"/>
-        </w:rPr>
-        <w:t xml:space="preserve"> in Philosophy</w:t>
-      </w:r>
-    </w:p>
-    <w:p>
-      <w:pPr>
-        <w:spacing w:line="276" w:lineRule="auto"/>
-        <w:jc w:val="both"/>
-        <w:rPr>
-          <w:rFonts w:ascii="Goudy Old Style" w:eastAsia="Garamond" w:hAnsi="Goudy Old Style"/>
-          <w:sz w:val="22"/>
-          <w:szCs w:val="22"/>
-        </w:rPr>
-      </w:pPr>
-      <w:r>
-        <w:rPr>
-          <w:rFonts w:ascii="Goudy Old Style" w:eastAsia="Garamond" w:hAnsi="Goudy Old Style"/>
-          <w:sz w:val="22"/>
-          <w:szCs w:val="22"/>
-        </w:rPr>
-        <w:t>2016</w:t>
-      </w:r>
-      <w:r>
-        <w:rPr>
-          <w:rFonts w:ascii="Goudy Old Style" w:eastAsia="Garamond" w:hAnsi="Goudy Old Style"/>
-          <w:sz w:val="22"/>
-          <w:szCs w:val="22"/>
-        </w:rPr>
-        <w:t>–</w:t>
-      </w:r>
-      <w:r>
-        <w:rPr>
-          <w:rFonts w:ascii="Goudy Old Style" w:eastAsia="Garamond" w:hAnsi="Goudy Old Style"/>
-          <w:sz w:val="22"/>
-          <w:szCs w:val="22"/>
-        </w:rPr>
-        <w:t>20</w:t>
-      </w:r>
-      <w:r>
-        <w:rPr>
-          <w:rFonts w:ascii="Goudy Old Style" w:eastAsia="Garamond" w:hAnsi="Goudy Old Style"/>
-          <w:sz w:val="22"/>
-          <w:szCs w:val="22"/>
-        </w:rPr>
-        <w:tab/>
-      </w:r>
-      <w:r>
-        <w:rPr>
-          <w:rFonts w:ascii="Goudy Old Style" w:eastAsia="Garamond" w:hAnsi="Goudy Old Style"/>
-          <w:smallCaps/>
-          <w:sz w:val="22"/>
-          <w:szCs w:val="22"/>
-        </w:rPr>
-        <w:t>Stanford University</w:t>
-      </w:r>
-    </w:p>
-    <w:p>
-      <w:pPr>
-        <w:spacing w:line="276" w:lineRule="auto"/>
-        <w:ind w:left="1440" w:firstLine="720"/>
-        <w:jc w:val="both"/>
-        <w:rPr>
-          <w:rFonts w:ascii="Goudy Old Style" w:eastAsia="Garamond" w:hAnsi="Goudy Old Style"/>
-          <w:color w:val="000000" w:themeColor="text1"/>
-          <w:sz w:val="22"/>
-          <w:szCs w:val="22"/>
-        </w:rPr>
-      </w:pPr>
-      <w:r>
-        <w:rPr>
-          <w:rFonts w:ascii="Goudy Old Style" w:eastAsia="Garamond" w:hAnsi="Goudy Old Style"/>
-          <w:sz w:val="22"/>
-          <w:szCs w:val="22"/>
-        </w:rPr>
-        <w:t>B.S.</w:t>
-      </w:r>
-      <w:r>
-        <w:rPr>
-          <w:rFonts w:ascii="Goudy Old Style" w:eastAsia="Garamond" w:hAnsi="Goudy Old Style"/>
-          <w:sz w:val="22"/>
-          <w:szCs w:val="22"/>
-        </w:rPr>
-        <w:t xml:space="preserve"> in </w:t>
-      </w:r>
-      <w:r>
-        <w:rPr>
-          <w:rFonts w:ascii="Goudy Old Style" w:eastAsia="Garamond" w:hAnsi="Goudy Old Style"/>
-          <w:color w:val="000000" w:themeColor="text1"/>
-          <w:sz w:val="22"/>
-          <w:szCs w:val="22"/>
-        </w:rPr>
-        <w:t>Mathematics</w:t>
-      </w:r>
-      <w:r>
-        <w:rPr>
-          <w:rFonts w:ascii="Goudy Old Style" w:eastAsia="Garamond" w:hAnsi="Goudy Old Style"/>
-          <w:color w:val="000000" w:themeColor="text1"/>
-          <w:sz w:val="22"/>
-          <w:szCs w:val="22"/>
-        </w:rPr>
-        <w:t xml:space="preserve">; </w:t>
-      </w:r>
-      <w:r>
-        <w:rPr>
-          <w:rFonts w:ascii="Goudy Old Style" w:eastAsia="Garamond" w:hAnsi="Goudy Old Style"/>
-          <w:color w:val="000000" w:themeColor="text1"/>
-          <w:sz w:val="22"/>
-          <w:szCs w:val="22"/>
-        </w:rPr>
-        <w:t>B.A.</w:t>
-      </w:r>
-      <w:r>
-        <w:rPr>
-          <w:rFonts w:ascii="Goudy Old Style" w:eastAsia="Garamond" w:hAnsi="Goudy Old Style"/>
-          <w:color w:val="000000" w:themeColor="text1"/>
-          <w:sz w:val="22"/>
-          <w:szCs w:val="22"/>
-        </w:rPr>
-        <w:t xml:space="preserve"> </w:t>
-      </w:r>
-      <w:r>
-        <w:rPr>
-          <w:rFonts w:ascii="Goudy Old Style" w:eastAsia="Garamond" w:hAnsi="Goudy Old Style"/>
-          <w:sz w:val="22"/>
-          <w:szCs w:val="22"/>
-        </w:rPr>
-        <w:t xml:space="preserve">in Philosophy </w:t>
-      </w:r>
-      <w:r>
-        <w:rPr>
-          <w:rFonts w:ascii="Goudy Old Style" w:eastAsia="Garamond" w:hAnsi="Goudy Old Style"/>
-          <w:sz w:val="22"/>
-          <w:szCs w:val="22"/>
-        </w:rPr>
-        <w:t>&amp;</w:t>
-      </w:r>
-      <w:r>
-        <w:rPr>
-          <w:rFonts w:ascii="Goudy Old Style" w:eastAsia="Garamond" w:hAnsi="Goudy Old Style"/>
-          <w:sz w:val="22"/>
-          <w:szCs w:val="22"/>
-        </w:rPr>
-        <w:t xml:space="preserve"> Religious Studies</w:t>
-      </w:r>
-    </w:p>
-    <w:p>
-      <w:pPr>
-        <w:spacing w:line="276" w:lineRule="auto"/>
-        <w:ind w:left="1440" w:firstLine="720"/>
-        <w:jc w:val="both"/>
-        <w:rPr>
-          <w:rFonts w:ascii="Goudy Old Style" w:eastAsia="Garamond" w:hAnsi="Goudy Old Style"/>
-          <w:i/>
-          <w:iCs/>
-          <w:sz w:val="22"/>
-          <w:szCs w:val="22"/>
-        </w:rPr>
-      </w:pPr>
-      <w:r>
-        <w:rPr>
-          <w:rFonts w:ascii="Goudy Old Style" w:eastAsia="Garamond" w:hAnsi="Goudy Old Style"/>
-          <w:i/>
-          <w:iCs/>
-          <w:sz w:val="22"/>
-          <w:szCs w:val="22"/>
-        </w:rPr>
-        <w:t xml:space="preserve">Honors, </w:t>
-      </w:r>
-      <w:r>
-        <w:rPr>
-          <w:rFonts w:ascii="Goudy Old Style" w:eastAsia="Garamond" w:hAnsi="Goudy Old Style"/>
-          <w:i/>
-          <w:iCs/>
-          <w:sz w:val="22"/>
-          <w:szCs w:val="22"/>
-        </w:rPr>
-        <w:t>Distinction</w:t>
-      </w:r>
-      <w:r>
-        <w:rPr>
-          <w:rFonts w:ascii="Goudy Old Style" w:eastAsia="Garamond" w:hAnsi="Goudy Old Style"/>
-          <w:i/>
-          <w:iCs/>
-          <w:sz w:val="22"/>
-          <w:szCs w:val="22"/>
-        </w:rPr>
-        <w:t xml:space="preserve"> and </w:t>
-      </w:r>
-      <w:r>
-        <w:rPr>
-          <w:rFonts w:ascii="Goudy Old Style" w:eastAsia="Garamond" w:hAnsi="Goudy Old Style"/>
-          <w:i/>
-          <w:iCs/>
-          <w:sz w:val="22"/>
-          <w:szCs w:val="22"/>
-        </w:rPr>
-        <w:t>Phi Beta Kappa</w:t>
-      </w:r>
-    </w:p>
-    <w:p>
-      <w:pPr>
-        <w:spacing w:line="276" w:lineRule="auto"/>
-        <w:ind w:left="1440" w:firstLine="720"/>
-        <w:jc w:val="both"/>
-        <w:rPr>
-          <w:rFonts w:ascii="Goudy Old Style" w:eastAsia="Garamond" w:hAnsi="Goudy Old Style"/>
-          <w:i/>
-          <w:iCs/>
-          <w:sz w:val="22"/>
-          <w:szCs w:val="22"/>
-        </w:rPr>
-      </w:pPr>
-    </w:p>
-    <w:p>
-      <w:pPr>
-        <w:spacing w:line="276" w:lineRule="auto"/>
-        <w:jc w:val="both"/>
-        <w:rPr>
-          <w:rFonts w:ascii="Goudy Old Style" w:eastAsia="Garamond" w:hAnsi="Goudy Old Style"/>
-          <w:b/>
-          <w:bCs/>
-          <w:smallCaps/>
-          <w:sz w:val="22"/>
-          <w:szCs w:val="22"/>
-        </w:rPr>
-      </w:pPr>
-      <w:r>
-        <w:rPr>
-          <w:rFonts w:ascii="Goudy Old Style" w:eastAsia="Garamond" w:hAnsi="Goudy Old Style"/>
-          <w:b/>
-          <w:bCs/>
-          <w:smallCaps/>
-          <w:sz w:val="22"/>
-          <w:szCs w:val="22"/>
-        </w:rPr>
-        <w:t>Teaching</w:t>
-      </w:r>
-    </w:p>
-    <w:p>
-      <w:pPr>
-        <w:spacing w:line="276" w:lineRule="auto"/>
-        <w:jc w:val="both"/>
-        <w:rPr>
-          <w:rFonts w:ascii="Goudy Old Style" w:eastAsia="Garamond" w:hAnsi="Goudy Old Style"/>
-          <w:sz w:val="22"/>
-          <w:szCs w:val="22"/>
-        </w:rPr>
-      </w:pPr>
-      <w:r>
-        <w:rPr>
-          <w:rFonts w:ascii="Goudy Old Style" w:eastAsia="Garamond" w:hAnsi="Goudy Old Style"/>
-          <w:sz w:val="22"/>
-          <w:szCs w:val="22"/>
-        </w:rPr>
-        <w:t>2025</w:t>
-      </w:r>
-      <w:r>
-        <w:rPr>
-          <w:rFonts w:ascii="Goudy Old Style" w:eastAsia="Garamond" w:hAnsi="Goudy Old Style"/>
-          <w:sz w:val="22"/>
-          <w:szCs w:val="22"/>
-        </w:rPr>
-        <w:t xml:space="preserve">           </w:t>
-      </w:r>
-      <w:r>
-        <w:rPr>
-          <w:rFonts w:ascii="Goudy Old Style" w:eastAsia="Garamond" w:hAnsi="Goudy Old Style"/>
-          <w:sz w:val="22"/>
-          <w:szCs w:val="22"/>
-        </w:rPr>
-        <w:t xml:space="preserve"> Ethics of Eating, Rutgers</w:t>
-      </w:r>
-      <w:r>
-        <w:rPr>
-          <w:rFonts w:ascii="Goudy Old Style" w:eastAsia="Garamond" w:hAnsi="Goudy Old Style"/>
-          <w:sz w:val="22"/>
-          <w:szCs w:val="22"/>
-        </w:rPr>
-        <w:tab/>
-      </w:r>
-      <w:r>
-        <w:rPr>
-          <w:rFonts w:ascii="Goudy Old Style" w:eastAsia="Garamond" w:hAnsi="Goudy Old Style"/>
-          <w:sz w:val="22"/>
-          <w:szCs w:val="22"/>
-        </w:rPr>
-        <w:tab/>
-      </w:r>
-      <w:r>
-        <w:rPr>
-          <w:rFonts w:ascii="Goudy Old Style" w:eastAsia="Garamond" w:hAnsi="Goudy Old Style"/>
-          <w:sz w:val="22"/>
-          <w:szCs w:val="22"/>
-        </w:rPr>
-        <w:tab/>
-        <w:t>Teaching Assi</w:t>
-      </w:r>
-      <w:r>
-        <w:rPr>
-          <w:rFonts w:ascii="Goudy Old Style" w:eastAsia="Garamond" w:hAnsi="Goudy Old Style"/>
-          <w:sz w:val="22"/>
-          <w:szCs w:val="22"/>
-        </w:rPr>
-        <w:t>s</w:t>
-      </w:r>
-      <w:r>
-        <w:rPr>
-          <w:rFonts w:ascii="Goudy Old Style" w:eastAsia="Garamond" w:hAnsi="Goudy Old Style"/>
-          <w:sz w:val="22"/>
-          <w:szCs w:val="22"/>
-        </w:rPr>
-        <w:t>tant for Andy Egan</w:t>
-      </w:r>
-      <w:r>
-        <w:rPr>
-          <w:rFonts w:ascii="Goudy Old Style" w:eastAsia="Garamond" w:hAnsi="Goudy Old Style"/>
-          <w:sz w:val="22"/>
-          <w:szCs w:val="22"/>
-        </w:rPr>
-        <w:tab/>
-      </w:r>
-    </w:p>
-    <w:p>
-      <w:pPr>
-        <w:spacing w:line="276" w:lineRule="auto"/>
-        <w:jc w:val="both"/>
-        <w:rPr>
-          <w:rFonts w:ascii="Goudy Old Style" w:eastAsia="Garamond" w:hAnsi="Goudy Old Style"/>
-          <w:sz w:val="22"/>
-          <w:szCs w:val="22"/>
-        </w:rPr>
-      </w:pPr>
-      <w:r>
-        <w:rPr>
-          <w:rFonts w:ascii="Goudy Old Style" w:eastAsia="Garamond" w:hAnsi="Goudy Old Style"/>
-          <w:sz w:val="22"/>
-          <w:szCs w:val="22"/>
-        </w:rPr>
-        <w:t>202</w:t>
-      </w:r>
-      <w:r>
-        <w:rPr>
-          <w:rFonts w:ascii="Goudy Old Style" w:eastAsia="Garamond" w:hAnsi="Goudy Old Style"/>
-          <w:sz w:val="22"/>
-          <w:szCs w:val="22"/>
-        </w:rPr>
-        <w:t xml:space="preserve">4    </w:t>
-      </w:r>
-      <w:r>
-        <w:rPr>
-          <w:rFonts w:ascii="Goudy Old Style" w:eastAsia="Garamond" w:hAnsi="Goudy Old Style"/>
-          <w:sz w:val="22"/>
-          <w:szCs w:val="22"/>
-        </w:rPr>
-        <w:t xml:space="preserve">       </w:t>
-      </w:r>
-      <w:r>
-        <w:rPr>
-          <w:rFonts w:ascii="Goudy Old Style" w:eastAsia="Garamond" w:hAnsi="Goudy Old Style"/>
-          <w:sz w:val="22"/>
-          <w:szCs w:val="22"/>
-        </w:rPr>
-        <w:t xml:space="preserve"> </w:t>
-      </w:r>
-      <w:r>
-        <w:rPr>
-          <w:rFonts w:ascii="Goudy Old Style" w:eastAsia="Garamond" w:hAnsi="Goudy Old Style"/>
-          <w:sz w:val="22"/>
-          <w:szCs w:val="22"/>
-        </w:rPr>
-        <w:t>Foundations of Mathematics, Rutgers</w:t>
-      </w:r>
-      <w:r>
-        <w:rPr>
-          <w:rFonts w:ascii="Goudy Old Style" w:eastAsia="Garamond" w:hAnsi="Goudy Old Style"/>
-          <w:sz w:val="22"/>
-          <w:szCs w:val="22"/>
-        </w:rPr>
-        <w:tab/>
-        <w:t>Grader</w:t>
-      </w:r>
-      <w:r>
-        <w:rPr>
-          <w:rFonts w:ascii="Goudy Old Style" w:eastAsia="Garamond" w:hAnsi="Goudy Old Style"/>
-          <w:sz w:val="22"/>
-          <w:szCs w:val="22"/>
-        </w:rPr>
-        <w:t xml:space="preserve"> for </w:t>
-      </w:r>
-      <w:r>
-        <w:rPr>
-          <w:rFonts w:ascii="Goudy Old Style" w:eastAsia="Garamond" w:hAnsi="Goudy Old Style"/>
-          <w:sz w:val="22"/>
-          <w:szCs w:val="22"/>
-        </w:rPr>
-        <w:t>Ted Sider</w:t>
-      </w:r>
-    </w:p>
-    <w:p>
-      <w:pPr>
-        <w:spacing w:line="276" w:lineRule="auto"/>
-        <w:jc w:val="both"/>
-        <w:rPr>
-          <w:rFonts w:ascii="Goudy Old Style" w:eastAsia="Garamond" w:hAnsi="Goudy Old Style"/>
-          <w:sz w:val="22"/>
-          <w:szCs w:val="22"/>
-        </w:rPr>
-      </w:pPr>
-      <w:r>
-        <w:rPr>
-          <w:rFonts w:ascii="Goudy Old Style" w:eastAsia="Garamond" w:hAnsi="Goudy Old Style"/>
-          <w:sz w:val="22"/>
-          <w:szCs w:val="22"/>
-        </w:rPr>
-        <w:t>2022</w:t>
-      </w:r>
-      <w:r>
-        <w:rPr>
-          <w:rFonts w:ascii="Goudy Old Style" w:eastAsia="Garamond" w:hAnsi="Goudy Old Style"/>
-          <w:sz w:val="22"/>
-          <w:szCs w:val="22"/>
-        </w:rPr>
-        <w:t xml:space="preserve">      </w:t>
-      </w:r>
-      <w:r>
-        <w:rPr>
-          <w:rFonts w:ascii="Goudy Old Style" w:eastAsia="Garamond" w:hAnsi="Goudy Old Style"/>
-          <w:sz w:val="22"/>
-          <w:szCs w:val="22"/>
-        </w:rPr>
-        <w:t xml:space="preserve">     </w:t>
-      </w:r>
-      <w:r>
-        <w:rPr>
-          <w:rFonts w:ascii="Goudy Old Style" w:eastAsia="Garamond" w:hAnsi="Goudy Old Style"/>
-          <w:sz w:val="22"/>
-          <w:szCs w:val="22"/>
-        </w:rPr>
-        <w:t xml:space="preserve"> </w:t>
-      </w:r>
-      <w:r>
-        <w:rPr>
-          <w:rFonts w:ascii="Goudy Old Style" w:eastAsia="Garamond" w:hAnsi="Goudy Old Style"/>
-          <w:sz w:val="22"/>
-          <w:szCs w:val="22"/>
-        </w:rPr>
-        <w:t xml:space="preserve">Ethics, Public Policy, </w:t>
-      </w:r>
-      <w:r>
-        <w:rPr>
-          <w:rFonts w:ascii="Goudy Old Style" w:eastAsia="Garamond" w:hAnsi="Goudy Old Style"/>
-          <w:sz w:val="22"/>
-          <w:szCs w:val="22"/>
-        </w:rPr>
-        <w:tab/>
-      </w:r>
-      <w:r>
-        <w:rPr>
-          <w:rFonts w:ascii="Goudy Old Style" w:eastAsia="Garamond" w:hAnsi="Goudy Old Style"/>
-          <w:sz w:val="22"/>
-          <w:szCs w:val="22"/>
-        </w:rPr>
-        <w:tab/>
-      </w:r>
-      <w:r>
-        <w:rPr>
-          <w:rFonts w:ascii="Goudy Old Style" w:eastAsia="Garamond" w:hAnsi="Goudy Old Style"/>
-          <w:sz w:val="22"/>
-          <w:szCs w:val="22"/>
-        </w:rPr>
-        <w:tab/>
-      </w:r>
-      <w:r>
-        <w:rPr>
-          <w:rFonts w:ascii="Goudy Old Style" w:eastAsia="Garamond" w:hAnsi="Goudy Old Style"/>
-          <w:sz w:val="22"/>
-          <w:szCs w:val="22"/>
-        </w:rPr>
-        <w:t>T</w:t>
-      </w:r>
-      <w:r>
-        <w:rPr>
-          <w:rFonts w:ascii="Goudy Old Style" w:eastAsia="Garamond" w:hAnsi="Goudy Old Style"/>
-          <w:sz w:val="22"/>
-          <w:szCs w:val="22"/>
-        </w:rPr>
-        <w:t>eac</w:t>
-      </w:r>
-      <w:r>
-        <w:rPr>
-          <w:rFonts w:ascii="Goudy Old Style" w:eastAsia="Garamond" w:hAnsi="Goudy Old Style"/>
-          <w:sz w:val="22"/>
-          <w:szCs w:val="22"/>
-        </w:rPr>
-        <w:t>h</w:t>
-      </w:r>
-      <w:r>
-        <w:rPr>
-          <w:rFonts w:ascii="Goudy Old Style" w:eastAsia="Garamond" w:hAnsi="Goudy Old Style"/>
-          <w:sz w:val="22"/>
-          <w:szCs w:val="22"/>
-        </w:rPr>
-        <w:t>ing Assistant</w:t>
-      </w:r>
-      <w:r>
-        <w:rPr>
-          <w:rFonts w:ascii="Goudy Old Style" w:eastAsia="Garamond" w:hAnsi="Goudy Old Style"/>
-          <w:sz w:val="22"/>
-          <w:szCs w:val="22"/>
-        </w:rPr>
-        <w:t xml:space="preserve"> for </w:t>
-      </w:r>
-      <w:r>
-        <w:rPr>
-          <w:rFonts w:ascii="Goudy Old Style" w:eastAsia="Garamond" w:hAnsi="Goudy Old Style"/>
-          <w:sz w:val="22"/>
-          <w:szCs w:val="22"/>
-        </w:rPr>
-        <w:t xml:space="preserve">Rob </w:t>
-      </w:r>
-      <w:r>
-        <w:rPr>
-          <w:rFonts w:ascii="Goudy Old Style" w:eastAsia="Garamond" w:hAnsi="Goudy Old Style"/>
-          <w:sz w:val="22"/>
-          <w:szCs w:val="22"/>
-        </w:rPr>
-        <w:t>Reich,</w:t>
-      </w:r>
-      <w:r>
-        <w:rPr>
-          <w:rFonts w:ascii="Goudy Old Style" w:eastAsia="Garamond" w:hAnsi="Goudy Old Style"/>
-          <w:sz w:val="22"/>
-          <w:szCs w:val="22"/>
-        </w:rPr>
-        <w:t xml:space="preserve"> </w:t>
-      </w:r>
-    </w:p>
-    <w:p>
-      <w:pPr>
-        <w:spacing w:line="276" w:lineRule="auto"/>
-        <w:jc w:val="both"/>
-        <w:rPr>
-          <w:rFonts w:ascii="Goudy Old Style" w:eastAsia="Garamond" w:hAnsi="Goudy Old Style"/>
-          <w:sz w:val="22"/>
-          <w:szCs w:val="22"/>
-        </w:rPr>
-      </w:pPr>
-      <w:r>
-        <w:rPr>
-          <w:rFonts w:ascii="Goudy Old Style" w:eastAsia="Garamond" w:hAnsi="Goudy Old Style"/>
-          <w:sz w:val="22"/>
-          <w:szCs w:val="22"/>
-        </w:rPr>
-        <w:t xml:space="preserve">       </w:t>
-      </w:r>
-      <w:r>
-        <w:rPr>
-          <w:rFonts w:ascii="Goudy Old Style" w:eastAsia="Garamond" w:hAnsi="Goudy Old Style"/>
-          <w:sz w:val="22"/>
-          <w:szCs w:val="22"/>
-        </w:rPr>
-        <w:tab/>
-      </w:r>
-      <w:r>
-        <w:rPr>
-          <w:rFonts w:ascii="Goudy Old Style" w:eastAsia="Garamond" w:hAnsi="Goudy Old Style"/>
-          <w:sz w:val="22"/>
-          <w:szCs w:val="22"/>
-        </w:rPr>
-        <w:tab/>
-      </w:r>
-      <w:r>
-        <w:rPr>
-          <w:rFonts w:ascii="Goudy Old Style" w:eastAsia="Garamond" w:hAnsi="Goudy Old Style"/>
-          <w:sz w:val="22"/>
-          <w:szCs w:val="22"/>
-        </w:rPr>
-        <w:t>&amp;</w:t>
-      </w:r>
-      <w:r>
-        <w:rPr>
-          <w:rFonts w:ascii="Goudy Old Style" w:eastAsia="Garamond" w:hAnsi="Goudy Old Style"/>
-          <w:sz w:val="22"/>
-          <w:szCs w:val="22"/>
-        </w:rPr>
-        <w:t xml:space="preserve"> Technological Change, Stanford</w:t>
-      </w:r>
-      <w:r>
-        <w:rPr>
-          <w:rFonts w:ascii="Goudy Old Style" w:eastAsia="Garamond" w:hAnsi="Goudy Old Style"/>
-          <w:sz w:val="22"/>
-          <w:szCs w:val="22"/>
-        </w:rPr>
-        <w:t xml:space="preserve">       </w:t>
-      </w:r>
-      <w:r>
-        <w:rPr>
-          <w:rFonts w:ascii="Goudy Old Style" w:eastAsia="Garamond" w:hAnsi="Goudy Old Style"/>
-          <w:sz w:val="22"/>
-          <w:szCs w:val="22"/>
-        </w:rPr>
-        <w:t xml:space="preserve"> </w:t>
-      </w:r>
-      <w:r>
-        <w:rPr>
-          <w:rFonts w:ascii="Goudy Old Style" w:eastAsia="Garamond" w:hAnsi="Goudy Old Style"/>
-          <w:sz w:val="22"/>
-          <w:szCs w:val="22"/>
-        </w:rPr>
-        <w:tab/>
-      </w:r>
-      <w:r>
-        <w:rPr>
-          <w:rFonts w:ascii="Goudy Old Style" w:eastAsia="Garamond" w:hAnsi="Goudy Old Style"/>
-          <w:sz w:val="22"/>
-          <w:szCs w:val="22"/>
-        </w:rPr>
-        <w:tab/>
-      </w:r>
-      <w:r>
-        <w:rPr>
-          <w:rFonts w:ascii="Goudy Old Style" w:eastAsia="Garamond" w:hAnsi="Goudy Old Style"/>
-          <w:sz w:val="22"/>
-          <w:szCs w:val="22"/>
-        </w:rPr>
-        <w:t xml:space="preserve">Jeremy </w:t>
-      </w:r>
-      <w:r>
-        <w:rPr>
-          <w:rFonts w:ascii="Goudy Old Style" w:eastAsia="Garamond" w:hAnsi="Goudy Old Style"/>
-          <w:sz w:val="22"/>
-          <w:szCs w:val="22"/>
-        </w:rPr>
-        <w:t>Weinstein,</w:t>
-      </w:r>
-      <w:r>
-        <w:rPr>
-          <w:rFonts w:ascii="Goudy Old Style" w:eastAsia="Garamond" w:hAnsi="Goudy Old Style"/>
-          <w:sz w:val="22"/>
-          <w:szCs w:val="22"/>
-        </w:rPr>
-        <w:t xml:space="preserve"> </w:t>
-      </w:r>
-      <w:r>
-        <w:rPr>
-          <w:rFonts w:ascii="Goudy Old Style" w:eastAsia="Garamond" w:hAnsi="Goudy Old Style"/>
-          <w:sz w:val="22"/>
-          <w:szCs w:val="22"/>
-        </w:rPr>
-        <w:t xml:space="preserve">and Mehran </w:t>
-      </w:r>
-      <w:proofErr w:type="spellStart"/>
-      <w:r>
-        <w:rPr>
-          <w:rFonts w:ascii="Goudy Old Style" w:eastAsia="Garamond" w:hAnsi="Goudy Old Style"/>
-          <w:sz w:val="22"/>
-          <w:szCs w:val="22"/>
-        </w:rPr>
-        <w:t>Sahami</w:t>
-      </w:r>
-      <w:proofErr w:type="spellEnd"/>
-    </w:p>
-    <w:p>
-      <w:pPr>
-        <w:spacing w:line="276" w:lineRule="auto"/>
-        <w:jc w:val="both"/>
-        <w:rPr>
-          <w:rFonts w:ascii="Goudy Old Style" w:eastAsia="Garamond" w:hAnsi="Goudy Old Style"/>
-          <w:sz w:val="22"/>
-          <w:szCs w:val="22"/>
-        </w:rPr>
-      </w:pPr>
-      <w:r>
-        <w:rPr>
-          <w:rFonts w:ascii="Goudy Old Style" w:eastAsia="Garamond" w:hAnsi="Goudy Old Style"/>
-          <w:sz w:val="22"/>
-          <w:szCs w:val="22"/>
-        </w:rPr>
-        <w:t>2019–20      Structured Liberal Education, Stanford          Residential Tutor</w:t>
-      </w:r>
-    </w:p>
-    <w:p>
-      <w:pPr>
-        <w:spacing w:line="276" w:lineRule="auto"/>
-        <w:jc w:val="both"/>
-        <w:rPr>
-          <w:rFonts w:ascii="Goudy Old Style" w:eastAsia="Garamond" w:hAnsi="Goudy Old Style"/>
-          <w:sz w:val="22"/>
-          <w:szCs w:val="22"/>
-        </w:rPr>
-      </w:pPr>
-      <w:r>
-        <w:rPr>
-          <w:rFonts w:ascii="Goudy Old Style" w:eastAsia="Garamond" w:hAnsi="Goudy Old Style"/>
-          <w:sz w:val="22"/>
-          <w:szCs w:val="22"/>
-        </w:rPr>
-        <w:t>20</w:t>
-      </w:r>
-      <w:r>
-        <w:rPr>
-          <w:rFonts w:ascii="Goudy Old Style" w:eastAsia="Garamond" w:hAnsi="Goudy Old Style"/>
-          <w:sz w:val="22"/>
-          <w:szCs w:val="22"/>
-        </w:rPr>
-        <w:t>1</w:t>
-      </w:r>
-      <w:r>
-        <w:rPr>
-          <w:rFonts w:ascii="Goudy Old Style" w:eastAsia="Garamond" w:hAnsi="Goudy Old Style"/>
-          <w:sz w:val="22"/>
-          <w:szCs w:val="22"/>
-        </w:rPr>
-        <w:t>8</w:t>
-      </w:r>
-      <w:r>
-        <w:rPr>
-          <w:rFonts w:ascii="Goudy Old Style" w:eastAsia="Garamond" w:hAnsi="Goudy Old Style"/>
-          <w:sz w:val="22"/>
-          <w:szCs w:val="22"/>
-        </w:rPr>
-        <w:t xml:space="preserve">           </w:t>
-      </w:r>
-      <w:r>
-        <w:rPr>
-          <w:rFonts w:ascii="Goudy Old Style" w:eastAsia="Garamond" w:hAnsi="Goudy Old Style"/>
-          <w:sz w:val="22"/>
-          <w:szCs w:val="22"/>
-        </w:rPr>
-        <w:t xml:space="preserve"> </w:t>
-      </w:r>
-      <w:r>
-        <w:rPr>
-          <w:rFonts w:ascii="Goudy Old Style" w:eastAsia="Garamond" w:hAnsi="Goudy Old Style"/>
-          <w:sz w:val="22"/>
-          <w:szCs w:val="22"/>
-        </w:rPr>
-        <w:t>Analysis and Linear Algebra</w:t>
-      </w:r>
-      <w:r>
-        <w:rPr>
-          <w:rFonts w:ascii="Goudy Old Style" w:eastAsia="Garamond" w:hAnsi="Goudy Old Style"/>
-          <w:sz w:val="22"/>
-          <w:szCs w:val="22"/>
-        </w:rPr>
-        <w:t>, Stanford</w:t>
-      </w:r>
-      <w:r>
-        <w:rPr>
-          <w:rFonts w:ascii="Goudy Old Style" w:eastAsia="Garamond" w:hAnsi="Goudy Old Style"/>
-          <w:sz w:val="22"/>
-          <w:szCs w:val="22"/>
-        </w:rPr>
-        <w:t xml:space="preserve"> </w:t>
-      </w:r>
-      <w:r>
-        <w:rPr>
-          <w:rFonts w:ascii="Goudy Old Style" w:eastAsia="Garamond" w:hAnsi="Goudy Old Style"/>
-          <w:sz w:val="22"/>
-          <w:szCs w:val="22"/>
-        </w:rPr>
-        <w:tab/>
-        <w:t xml:space="preserve">Grader for </w:t>
-      </w:r>
-      <w:r>
-        <w:rPr>
-          <w:rFonts w:ascii="Goudy Old Style" w:eastAsia="Garamond" w:hAnsi="Goudy Old Style"/>
-          <w:sz w:val="22"/>
-          <w:szCs w:val="22"/>
-        </w:rPr>
-        <w:t xml:space="preserve">Lenya </w:t>
-      </w:r>
-      <w:proofErr w:type="spellStart"/>
-      <w:r>
-        <w:rPr>
-          <w:rFonts w:ascii="Goudy Old Style" w:eastAsia="Garamond" w:hAnsi="Goudy Old Style"/>
-          <w:sz w:val="22"/>
-          <w:szCs w:val="22"/>
-        </w:rPr>
-        <w:t>Ryzhik</w:t>
-      </w:r>
-      <w:proofErr w:type="spellEnd"/>
-    </w:p>
-    <w:p>
-      <w:pPr>
-        <w:spacing w:line="276" w:lineRule="auto"/>
-        <w:jc w:val="both"/>
-        <w:rPr>
-          <w:rFonts w:ascii="Goudy Old Style" w:eastAsia="Garamond" w:hAnsi="Goudy Old Style"/>
-          <w:sz w:val="22"/>
-          <w:szCs w:val="22"/>
-        </w:rPr>
-      </w:pPr>
-      <w:r>
-        <w:rPr>
-          <w:rFonts w:ascii="Goudy Old Style" w:eastAsia="Garamond" w:hAnsi="Goudy Old Style"/>
-          <w:sz w:val="22"/>
-          <w:szCs w:val="22"/>
-        </w:rPr>
-        <w:t>2018</w:t>
-      </w:r>
-      <w:r>
-        <w:rPr>
-          <w:rFonts w:ascii="Goudy Old Style" w:eastAsia="Garamond" w:hAnsi="Goudy Old Style"/>
-          <w:sz w:val="22"/>
-          <w:szCs w:val="22"/>
-        </w:rPr>
-        <w:t>–19</w:t>
-      </w:r>
-      <w:r>
-        <w:rPr>
-          <w:rFonts w:ascii="Goudy Old Style" w:eastAsia="Garamond" w:hAnsi="Goudy Old Style"/>
-          <w:sz w:val="22"/>
-          <w:szCs w:val="22"/>
-        </w:rPr>
-        <w:t xml:space="preserve">  </w:t>
-      </w:r>
-      <w:r>
-        <w:rPr>
-          <w:rFonts w:ascii="Goudy Old Style" w:eastAsia="Garamond" w:hAnsi="Goudy Old Style"/>
-          <w:sz w:val="22"/>
-          <w:szCs w:val="22"/>
-        </w:rPr>
-        <w:t xml:space="preserve">    </w:t>
-      </w:r>
-      <w:r>
-        <w:rPr>
-          <w:rFonts w:ascii="Goudy Old Style" w:eastAsia="Garamond" w:hAnsi="Goudy Old Style"/>
-          <w:sz w:val="22"/>
-          <w:szCs w:val="22"/>
-        </w:rPr>
-        <w:t>Multivariable Calculus, Stanford</w:t>
-      </w:r>
-      <w:r>
-        <w:rPr>
-          <w:rFonts w:ascii="Goudy Old Style" w:eastAsia="Garamond" w:hAnsi="Goudy Old Style"/>
-          <w:sz w:val="22"/>
-          <w:szCs w:val="22"/>
-        </w:rPr>
-        <w:tab/>
-      </w:r>
-      <w:r>
-        <w:rPr>
-          <w:rFonts w:ascii="Goudy Old Style" w:eastAsia="Garamond" w:hAnsi="Goudy Old Style"/>
-          <w:sz w:val="22"/>
-          <w:szCs w:val="22"/>
-        </w:rPr>
-        <w:tab/>
-        <w:t>Departmental Tutor, Mathematics</w:t>
-      </w:r>
-    </w:p>
-    <w:p>
-      <w:pPr>
-        <w:spacing w:line="276" w:lineRule="auto"/>
-        <w:jc w:val="both"/>
-        <w:rPr>
-          <w:rFonts w:ascii="Goudy Old Style" w:eastAsia="Garamond" w:hAnsi="Goudy Old Style"/>
-          <w:sz w:val="22"/>
-          <w:szCs w:val="22"/>
-        </w:rPr>
-      </w:pPr>
-    </w:p>
-    <w:p>
-      <w:pPr>
-        <w:rPr>
-          <w:rFonts w:ascii="Goudy Old Style" w:eastAsia="Garamond" w:hAnsi="Goudy Old Style"/>
-          <w:b/>
-          <w:bCs/>
-          <w:smallCaps/>
-          <w:sz w:val="22"/>
-          <w:szCs w:val="22"/>
-        </w:rPr>
-      </w:pPr>
-      <w:r>
-        <w:rPr>
-          <w:rFonts w:ascii="Goudy Old Style" w:eastAsia="Garamond" w:hAnsi="Goudy Old Style"/>
-          <w:b/>
-          <w:bCs/>
-          <w:smallCaps/>
-          <w:sz w:val="22"/>
-          <w:szCs w:val="22"/>
-        </w:rPr>
-        <w:t>Service</w:t>
-      </w:r>
-    </w:p>
-    <w:p>
-      <w:pPr>
-        <w:pStyle w:val="ListParagraph"/>
-        <w:numPr>
-          <w:ilvl w:val="0"/>
-          <w:numId w:val="43"/>
-        </w:numPr>
-        <w:spacing w:line="276" w:lineRule="auto"/>
-        <w:rPr>
-          <w:rFonts w:ascii="Goudy Old Style" w:eastAsia="Garamond" w:hAnsi="Goudy Old Style"/>
-          <w:sz w:val="22"/>
-          <w:szCs w:val="22"/>
-        </w:rPr>
-      </w:pPr>
-      <w:r>
-        <w:rPr>
-          <w:rFonts w:ascii="Goudy Old Style" w:eastAsia="Garamond" w:hAnsi="Goudy Old Style"/>
-          <w:sz w:val="22"/>
-          <w:szCs w:val="22"/>
-        </w:rPr>
-        <w:t xml:space="preserve">Organizer, </w:t>
-      </w:r>
-      <w:r>
-        <w:rPr>
-          <w:rFonts w:ascii="Goudy Old Style" w:eastAsia="Garamond" w:hAnsi="Goudy Old Style"/>
-          <w:sz w:val="22"/>
-          <w:szCs w:val="22"/>
-        </w:rPr>
-        <w:t xml:space="preserve">Rutgers </w:t>
-      </w:r>
-      <w:r>
-        <w:rPr>
-          <w:rFonts w:ascii="Goudy Old Style" w:eastAsia="Garamond" w:hAnsi="Goudy Old Style"/>
-          <w:sz w:val="22"/>
-          <w:szCs w:val="22"/>
-        </w:rPr>
-        <w:t xml:space="preserve">Philosophy </w:t>
-      </w:r>
-      <w:r>
-        <w:rPr>
-          <w:rFonts w:ascii="Goudy Old Style" w:eastAsia="Garamond" w:hAnsi="Goudy Old Style"/>
-          <w:sz w:val="22"/>
-          <w:szCs w:val="22"/>
-        </w:rPr>
-        <w:t>Admitted Students Visit Week, 2025</w:t>
-      </w:r>
-    </w:p>
-    <w:p>
-      <w:pPr>
-        <w:pStyle w:val="ListParagraph"/>
-        <w:numPr>
-          <w:ilvl w:val="0"/>
-          <w:numId w:val="43"/>
-        </w:numPr>
-        <w:spacing w:line="276" w:lineRule="auto"/>
-        <w:rPr>
-          <w:rFonts w:ascii="Goudy Old Style" w:eastAsia="Garamond" w:hAnsi="Goudy Old Style"/>
-          <w:sz w:val="22"/>
-          <w:szCs w:val="22"/>
-        </w:rPr>
-      </w:pPr>
-      <w:r>
-        <w:rPr>
-          <w:rFonts w:ascii="Goudy Old Style" w:eastAsia="Garamond" w:hAnsi="Goudy Old Style"/>
-          <w:sz w:val="22"/>
-          <w:szCs w:val="22"/>
-        </w:rPr>
-        <w:t xml:space="preserve">Coordinator, </w:t>
-      </w:r>
-      <w:r>
-        <w:rPr>
-          <w:rFonts w:ascii="Goudy Old Style" w:eastAsia="Garamond" w:hAnsi="Goudy Old Style"/>
-          <w:sz w:val="22"/>
-          <w:szCs w:val="22"/>
-        </w:rPr>
-        <w:t xml:space="preserve">Rutgers </w:t>
-      </w:r>
-      <w:r>
-        <w:rPr>
-          <w:rFonts w:ascii="Goudy Old Style" w:eastAsia="Garamond" w:hAnsi="Goudy Old Style"/>
-          <w:sz w:val="22"/>
-          <w:szCs w:val="22"/>
-        </w:rPr>
-        <w:t xml:space="preserve">Philosophy </w:t>
-      </w:r>
-      <w:r>
-        <w:rPr>
-          <w:rFonts w:ascii="Goudy Old Style" w:eastAsia="Garamond" w:hAnsi="Goudy Old Style"/>
-          <w:sz w:val="22"/>
-          <w:szCs w:val="22"/>
-        </w:rPr>
-        <w:t>Departmental Assignments, 2024–2025</w:t>
-      </w:r>
-    </w:p>
-    <w:p>
-      <w:pPr>
-        <w:pStyle w:val="ListParagraph"/>
-        <w:numPr>
-          <w:ilvl w:val="0"/>
-          <w:numId w:val="43"/>
-        </w:numPr>
-        <w:spacing w:line="276" w:lineRule="auto"/>
-        <w:rPr>
-          <w:rFonts w:ascii="Goudy Old Style" w:eastAsia="Garamond" w:hAnsi="Goudy Old Style"/>
-          <w:sz w:val="22"/>
-          <w:szCs w:val="22"/>
-        </w:rPr>
-      </w:pPr>
-      <w:r>
-        <w:rPr>
-          <w:rFonts w:ascii="Goudy Old Style" w:eastAsia="Garamond" w:hAnsi="Goudy Old Style"/>
-          <w:sz w:val="22"/>
-          <w:szCs w:val="22"/>
-        </w:rPr>
-        <w:t xml:space="preserve">Member, </w:t>
-      </w:r>
-      <w:r>
-        <w:rPr>
-          <w:rFonts w:ascii="Goudy Old Style" w:eastAsia="Garamond" w:hAnsi="Goudy Old Style"/>
-          <w:sz w:val="22"/>
-          <w:szCs w:val="22"/>
-        </w:rPr>
-        <w:t>Executive Committe</w:t>
-      </w:r>
-      <w:r>
-        <w:rPr>
-          <w:rFonts w:ascii="Goudy Old Style" w:eastAsia="Garamond" w:hAnsi="Goudy Old Style"/>
-          <w:sz w:val="22"/>
-          <w:szCs w:val="22"/>
-        </w:rPr>
-        <w:t>e and Graduate Steering Committee,</w:t>
-      </w:r>
-      <w:r>
-        <w:rPr>
-          <w:rFonts w:ascii="Goudy Old Style" w:eastAsia="Garamond" w:hAnsi="Goudy Old Style"/>
-          <w:sz w:val="22"/>
-          <w:szCs w:val="22"/>
-        </w:rPr>
-        <w:t xml:space="preserve"> Rutgers AAUP-AFT, 2023–2025 </w:t>
-      </w:r>
-    </w:p>
-    <w:p>
-      <w:pPr>
-        <w:pStyle w:val="ListParagraph"/>
-        <w:numPr>
-          <w:ilvl w:val="0"/>
-          <w:numId w:val="43"/>
-        </w:numPr>
-        <w:spacing w:line="276" w:lineRule="auto"/>
-        <w:rPr>
-          <w:rFonts w:ascii="Goudy Old Style" w:eastAsia="Garamond" w:hAnsi="Goudy Old Style"/>
-          <w:sz w:val="22"/>
-          <w:szCs w:val="22"/>
-        </w:rPr>
-      </w:pPr>
-      <w:r>
-        <w:rPr>
-          <w:rFonts w:ascii="Goudy Old Style" w:eastAsia="Garamond" w:hAnsi="Goudy Old Style"/>
-          <w:sz w:val="22"/>
-          <w:szCs w:val="22"/>
-        </w:rPr>
-        <w:t xml:space="preserve">Organizer, </w:t>
-      </w:r>
-      <w:r>
-        <w:rPr>
-          <w:rFonts w:ascii="Goudy Old Style" w:eastAsia="Garamond" w:hAnsi="Goudy Old Style"/>
-          <w:sz w:val="22"/>
-          <w:szCs w:val="22"/>
-        </w:rPr>
-        <w:t xml:space="preserve">Rutgers </w:t>
-      </w:r>
-      <w:r>
-        <w:rPr>
-          <w:rFonts w:ascii="Goudy Old Style" w:eastAsia="Garamond" w:hAnsi="Goudy Old Style"/>
-          <w:sz w:val="22"/>
-          <w:szCs w:val="22"/>
-        </w:rPr>
-        <w:t xml:space="preserve">Philosophy </w:t>
-      </w:r>
-      <w:r>
-        <w:rPr>
-          <w:rFonts w:ascii="Goudy Old Style" w:eastAsia="Garamond" w:hAnsi="Goudy Old Style"/>
-          <w:sz w:val="22"/>
-          <w:szCs w:val="22"/>
-        </w:rPr>
-        <w:t>Graduate Work in Progress Talks, 2022–2023</w:t>
-      </w:r>
-    </w:p>
-    <w:p>
-      <w:pPr>
-        <w:pStyle w:val="ListParagraph"/>
-        <w:numPr>
-          <w:ilvl w:val="0"/>
-          <w:numId w:val="43"/>
-        </w:numPr>
-        <w:spacing w:line="276" w:lineRule="auto"/>
-        <w:rPr>
-          <w:rFonts w:ascii="Goudy Old Style" w:eastAsia="Garamond" w:hAnsi="Goudy Old Style"/>
-          <w:sz w:val="22"/>
-          <w:szCs w:val="22"/>
-        </w:rPr>
-      </w:pPr>
-      <w:r>
-        <w:rPr>
-          <w:rFonts w:ascii="Goudy Old Style" w:eastAsia="Garamond" w:hAnsi="Goudy Old Style"/>
-          <w:sz w:val="22"/>
-          <w:szCs w:val="22"/>
-        </w:rPr>
-        <w:t xml:space="preserve">Member, </w:t>
-      </w:r>
-      <w:r>
-        <w:rPr>
-          <w:rFonts w:ascii="Goudy Old Style" w:eastAsia="Garamond" w:hAnsi="Goudy Old Style"/>
-          <w:sz w:val="22"/>
-          <w:szCs w:val="22"/>
-        </w:rPr>
-        <w:t xml:space="preserve">Rutgers </w:t>
-      </w:r>
-      <w:r>
-        <w:rPr>
-          <w:rFonts w:ascii="Goudy Old Style" w:eastAsia="Garamond" w:hAnsi="Goudy Old Style"/>
-          <w:sz w:val="22"/>
-          <w:szCs w:val="22"/>
-        </w:rPr>
-        <w:t xml:space="preserve">Philosophy </w:t>
-      </w:r>
-      <w:r>
-        <w:rPr>
-          <w:rFonts w:ascii="Goudy Old Style" w:eastAsia="Garamond" w:hAnsi="Goudy Old Style"/>
-          <w:sz w:val="22"/>
-          <w:szCs w:val="22"/>
-        </w:rPr>
-        <w:t>Climate Committee, 2022–2023</w:t>
-      </w:r>
-    </w:p>
-    <w:p>
-      <w:pPr>
-        <w:spacing w:line="276" w:lineRule="auto"/>
-        <w:ind w:left="720" w:hanging="720"/>
-        <w:rPr>
-          <w:rFonts w:ascii="Goudy Old Style" w:eastAsia="Garamond" w:hAnsi="Goudy Old Style"/>
-          <w:sz w:val="22"/>
-          <w:szCs w:val="22"/>
-        </w:rPr>
-      </w:pPr>
-    </w:p>
-    <w:p>
-      <w:pPr>
-        <w:spacing w:line="276" w:lineRule="auto"/>
-        <w:jc w:val="both"/>
-        <w:rPr>
-          <w:rFonts w:ascii="Goudy Old Style" w:eastAsia="Garamond" w:hAnsi="Goudy Old Style"/>
-          <w:b/>
-          <w:bCs/>
-          <w:smallCaps/>
-          <w:sz w:val="22"/>
-          <w:szCs w:val="22"/>
-        </w:rPr>
-      </w:pPr>
-      <w:r>
-        <w:rPr>
-          <w:rFonts w:ascii="Goudy Old Style" w:eastAsia="Garamond" w:hAnsi="Goudy Old Style"/>
-          <w:b/>
-          <w:bCs/>
-          <w:smallCaps/>
-          <w:sz w:val="22"/>
-          <w:szCs w:val="22"/>
-        </w:rPr>
-        <w:t>Conferences and Journals</w:t>
-      </w:r>
-    </w:p>
-    <w:p>
-      <w:pPr>
-        <w:pStyle w:val="ListParagraph"/>
-        <w:numPr>
-          <w:ilvl w:val="0"/>
-          <w:numId w:val="46"/>
-        </w:numPr>
-        <w:spacing w:line="276" w:lineRule="auto"/>
-        <w:rPr>
-          <w:rFonts w:ascii="Goudy Old Style" w:eastAsia="Garamond" w:hAnsi="Goudy Old Style"/>
-          <w:i/>
-          <w:iCs/>
-          <w:sz w:val="22"/>
-          <w:szCs w:val="22"/>
-        </w:rPr>
-      </w:pPr>
-      <w:r>
-        <w:rPr>
-          <w:rFonts w:ascii="Goudy Old Style" w:eastAsia="Garamond" w:hAnsi="Goudy Old Style"/>
-          <w:sz w:val="22"/>
-          <w:szCs w:val="22"/>
-        </w:rPr>
-        <w:t xml:space="preserve">Referee for: </w:t>
-      </w:r>
-      <w:r>
-        <w:rPr>
-          <w:rFonts w:ascii="Goudy Old Style" w:eastAsia="Garamond" w:hAnsi="Goudy Old Style"/>
-          <w:i/>
-          <w:iCs/>
-          <w:sz w:val="22"/>
-          <w:szCs w:val="22"/>
-        </w:rPr>
-        <w:t>Erkenntnis</w:t>
-      </w:r>
-    </w:p>
-    <w:p>
-      <w:pPr>
-        <w:pStyle w:val="ListParagraph"/>
-        <w:numPr>
-          <w:ilvl w:val="0"/>
-          <w:numId w:val="47"/>
-        </w:numPr>
-        <w:spacing w:line="276" w:lineRule="auto"/>
-        <w:rPr>
-          <w:rFonts w:ascii="Goudy Old Style" w:eastAsia="Garamond" w:hAnsi="Goudy Old Style"/>
-          <w:sz w:val="22"/>
-          <w:szCs w:val="22"/>
-        </w:rPr>
-      </w:pPr>
-      <w:r>
-        <w:rPr>
-          <w:rFonts w:ascii="Goudy Old Style" w:eastAsia="Garamond" w:hAnsi="Goudy Old Style"/>
-          <w:sz w:val="22"/>
-          <w:szCs w:val="22"/>
-        </w:rPr>
-        <w:t xml:space="preserve">Editorial Manager for </w:t>
-      </w:r>
-      <w:r>
-        <w:rPr>
-          <w:rFonts w:ascii="Goudy Old Style" w:eastAsia="Garamond" w:hAnsi="Goudy Old Style"/>
-          <w:i/>
-          <w:iCs/>
-          <w:sz w:val="22"/>
-          <w:szCs w:val="22"/>
-        </w:rPr>
-        <w:t xml:space="preserve">Philosophical Issues, </w:t>
-      </w:r>
-      <w:r>
-        <w:rPr>
-          <w:rFonts w:ascii="Goudy Old Style" w:eastAsia="Garamond" w:hAnsi="Goudy Old Style"/>
-          <w:sz w:val="22"/>
-          <w:szCs w:val="22"/>
-        </w:rPr>
-        <w:t>2024–</w:t>
-      </w:r>
-      <w:r>
-        <w:rPr>
-          <w:rFonts w:ascii="Goudy Old Style" w:eastAsia="Garamond" w:hAnsi="Goudy Old Style"/>
-          <w:sz w:val="22"/>
-          <w:szCs w:val="22"/>
-        </w:rPr>
-        <w:t>2025</w:t>
-      </w:r>
-    </w:p>
-    <w:p>
-      <w:pPr>
-        <w:pStyle w:val="ListParagraph"/>
-        <w:numPr>
-          <w:ilvl w:val="0"/>
-          <w:numId w:val="47"/>
-        </w:numPr>
-        <w:spacing w:line="276" w:lineRule="auto"/>
-        <w:rPr>
-          <w:rFonts w:ascii="Goudy Old Style" w:eastAsia="Garamond" w:hAnsi="Goudy Old Style"/>
-          <w:sz w:val="22"/>
-          <w:szCs w:val="22"/>
-        </w:rPr>
-      </w:pPr>
-      <w:r>
-        <w:rPr>
-          <w:rFonts w:ascii="Goudy Old Style" w:eastAsia="Garamond" w:hAnsi="Goudy Old Style"/>
-          <w:sz w:val="22"/>
-          <w:szCs w:val="22"/>
-        </w:rPr>
-        <w:t xml:space="preserve">Editorial Manager for </w:t>
-      </w:r>
-      <w:r>
-        <w:rPr>
-          <w:rFonts w:ascii="Goudy Old Style" w:eastAsia="Garamond" w:hAnsi="Goudy Old Style"/>
-          <w:i/>
-          <w:iCs/>
-          <w:sz w:val="22"/>
-          <w:szCs w:val="22"/>
-        </w:rPr>
-        <w:t>Philosoph</w:t>
-      </w:r>
-      <w:r>
-        <w:rPr>
-          <w:rFonts w:ascii="Goudy Old Style" w:eastAsia="Garamond" w:hAnsi="Goudy Old Style"/>
-          <w:i/>
-          <w:iCs/>
-          <w:sz w:val="22"/>
-          <w:szCs w:val="22"/>
-        </w:rPr>
-        <w:t>y and Phenomenological Research</w:t>
-      </w:r>
-      <w:r>
-        <w:rPr>
-          <w:rFonts w:ascii="Goudy Old Style" w:eastAsia="Garamond" w:hAnsi="Goudy Old Style"/>
-          <w:i/>
-          <w:iCs/>
-          <w:sz w:val="22"/>
-          <w:szCs w:val="22"/>
-        </w:rPr>
-        <w:t xml:space="preserve">, </w:t>
-      </w:r>
-      <w:r>
-        <w:rPr>
-          <w:rFonts w:ascii="Goudy Old Style" w:eastAsia="Garamond" w:hAnsi="Goudy Old Style"/>
-          <w:sz w:val="22"/>
-          <w:szCs w:val="22"/>
-        </w:rPr>
-        <w:t>2024–2025</w:t>
-      </w:r>
-    </w:p>
-    <w:p>
-      <w:pPr>
-        <w:pStyle w:val="ListParagraph"/>
-        <w:numPr>
-          <w:ilvl w:val="0"/>
-          <w:numId w:val="47"/>
-        </w:numPr>
-        <w:spacing w:line="276" w:lineRule="auto"/>
-        <w:rPr>
-          <w:rFonts w:ascii="Goudy Old Style" w:eastAsia="Garamond" w:hAnsi="Goudy Old Style"/>
-          <w:sz w:val="22"/>
-          <w:szCs w:val="22"/>
-        </w:rPr>
-      </w:pPr>
-      <w:r>
-        <w:rPr>
-          <w:rFonts w:ascii="Goudy Old Style" w:eastAsia="Garamond" w:hAnsi="Goudy Old Style"/>
-          <w:sz w:val="22"/>
-          <w:szCs w:val="22"/>
-        </w:rPr>
-        <w:t xml:space="preserve">Organizer, Conference in Honor of Barry </w:t>
-      </w:r>
-      <w:proofErr w:type="spellStart"/>
-      <w:r>
-        <w:rPr>
-          <w:rFonts w:ascii="Goudy Old Style" w:eastAsia="Garamond" w:hAnsi="Goudy Old Style"/>
-          <w:sz w:val="22"/>
-          <w:szCs w:val="22"/>
-        </w:rPr>
-        <w:t>Loewer</w:t>
-      </w:r>
-      <w:proofErr w:type="spellEnd"/>
-      <w:r>
-        <w:rPr>
-          <w:rFonts w:ascii="Goudy Old Style" w:eastAsia="Garamond" w:hAnsi="Goudy Old Style"/>
-          <w:sz w:val="22"/>
-          <w:szCs w:val="22"/>
-        </w:rPr>
-        <w:t>, Rutgers, May 2025</w:t>
-      </w:r>
-    </w:p>
-    <w:p>
-      <w:pPr>
-        <w:pStyle w:val="ListParagraph"/>
-        <w:numPr>
-          <w:ilvl w:val="0"/>
-          <w:numId w:val="47"/>
-        </w:numPr>
-        <w:spacing w:line="276" w:lineRule="auto"/>
-        <w:rPr>
-          <w:rFonts w:ascii="Goudy Old Style" w:eastAsia="Garamond" w:hAnsi="Goudy Old Style"/>
-          <w:sz w:val="22"/>
-          <w:szCs w:val="22"/>
-        </w:rPr>
-      </w:pPr>
-      <w:r>
-        <w:rPr>
-          <w:rFonts w:ascii="Goudy Old Style" w:eastAsia="Garamond" w:hAnsi="Goudy Old Style"/>
-          <w:sz w:val="22"/>
-          <w:szCs w:val="22"/>
-        </w:rPr>
-        <w:t>Organizer, Social Metaphysics Workshop, Rutgers, May 2024</w:t>
-      </w:r>
-    </w:p>
-    <w:p>
-      <w:pPr>
-        <w:spacing w:line="276" w:lineRule="auto"/>
-        <w:ind w:left="1440" w:hanging="1440"/>
-        <w:rPr>
-          <w:rFonts w:ascii="Goudy Old Style" w:eastAsia="Garamond" w:hAnsi="Goudy Old Style"/>
-          <w:sz w:val="22"/>
-          <w:szCs w:val="22"/>
-        </w:rPr>
-      </w:pPr>
-    </w:p>
-    <w:p>
-      <w:pPr>
-        <w:spacing w:line="276" w:lineRule="auto"/>
-        <w:jc w:val="both"/>
-        <w:rPr>
-          <w:rFonts w:ascii="Goudy Old Style" w:eastAsia="Garamond" w:hAnsi="Goudy Old Style"/>
-          <w:i/>
-          <w:iCs/>
-          <w:smallCaps/>
-          <w:sz w:val="22"/>
-          <w:szCs w:val="22"/>
-        </w:rPr>
-      </w:pPr>
-      <w:r>
-        <w:rPr>
-          <w:rFonts w:ascii="Goudy Old Style" w:eastAsia="Garamond" w:hAnsi="Goudy Old Style"/>
-          <w:b/>
-          <w:bCs/>
-          <w:smallCaps/>
-          <w:sz w:val="22"/>
-          <w:szCs w:val="22"/>
-        </w:rPr>
-        <w:t xml:space="preserve">Selected Academic Recognitions </w:t>
-      </w:r>
-    </w:p>
-    <w:p>
-      <w:pPr>
-        <w:spacing w:line="276" w:lineRule="auto"/>
-        <w:ind w:left="1440" w:hanging="1440"/>
-        <w:rPr>
-          <w:rFonts w:ascii="Goudy Old Style" w:eastAsia="Garamond" w:hAnsi="Goudy Old Style"/>
-          <w:sz w:val="22"/>
-          <w:szCs w:val="22"/>
-        </w:rPr>
-      </w:pPr>
-      <w:r>
-        <w:rPr>
-          <w:rFonts w:ascii="Goudy Old Style" w:eastAsia="Garamond" w:hAnsi="Goudy Old Style"/>
-          <w:sz w:val="22"/>
-          <w:szCs w:val="22"/>
-        </w:rPr>
-        <w:t xml:space="preserve">2020 </w:t>
-      </w:r>
-      <w:r>
-        <w:rPr>
-          <w:rFonts w:ascii="Goudy Old Style" w:eastAsia="Garamond" w:hAnsi="Goudy Old Style"/>
-          <w:sz w:val="22"/>
-          <w:szCs w:val="22"/>
-        </w:rPr>
-        <w:t xml:space="preserve">           </w:t>
-      </w:r>
-      <w:r>
-        <w:rPr>
-          <w:rFonts w:ascii="Goudy Old Style" w:eastAsia="Garamond" w:hAnsi="Goudy Old Style"/>
-          <w:sz w:val="22"/>
-          <w:szCs w:val="22"/>
-        </w:rPr>
-        <w:t xml:space="preserve">John </w:t>
-      </w:r>
-      <w:proofErr w:type="spellStart"/>
-      <w:r>
-        <w:rPr>
-          <w:rFonts w:ascii="Goudy Old Style" w:eastAsia="Garamond" w:hAnsi="Goudy Old Style"/>
-          <w:sz w:val="22"/>
-          <w:szCs w:val="22"/>
-        </w:rPr>
-        <w:t>Mothershead</w:t>
-      </w:r>
-      <w:proofErr w:type="spellEnd"/>
-      <w:r>
-        <w:rPr>
-          <w:rFonts w:ascii="Goudy Old Style" w:eastAsia="Garamond" w:hAnsi="Goudy Old Style"/>
-          <w:sz w:val="22"/>
-          <w:szCs w:val="22"/>
-        </w:rPr>
-        <w:t xml:space="preserve"> Award, Stanford Department of Philosophy</w:t>
-      </w:r>
-    </w:p>
-    <w:p>
-      <w:pPr>
-        <w:spacing w:line="276" w:lineRule="auto"/>
-        <w:ind w:left="720" w:hanging="720"/>
-        <w:rPr>
-          <w:rFonts w:ascii="Goudy Old Style" w:eastAsia="Garamond" w:hAnsi="Goudy Old Style"/>
-          <w:sz w:val="22"/>
-          <w:szCs w:val="22"/>
-        </w:rPr>
-      </w:pPr>
-      <w:r>
-        <w:rPr>
-          <w:rFonts w:ascii="Goudy Old Style" w:eastAsia="Garamond" w:hAnsi="Goudy Old Style"/>
-          <w:sz w:val="22"/>
-          <w:szCs w:val="22"/>
-        </w:rPr>
-        <w:t>2019</w:t>
-      </w:r>
-      <w:r>
-        <w:rPr>
-          <w:rFonts w:ascii="Goudy Old Style" w:eastAsia="Garamond" w:hAnsi="Goudy Old Style"/>
-          <w:sz w:val="22"/>
-          <w:szCs w:val="22"/>
-        </w:rPr>
-        <w:tab/>
-      </w:r>
-      <w:r>
-        <w:rPr>
-          <w:rFonts w:ascii="Goudy Old Style" w:eastAsia="Garamond" w:hAnsi="Goudy Old Style"/>
-          <w:sz w:val="22"/>
-          <w:szCs w:val="22"/>
-        </w:rPr>
-        <w:t xml:space="preserve">       </w:t>
-      </w:r>
-      <w:r>
-        <w:rPr>
-          <w:rFonts w:ascii="Goudy Old Style" w:eastAsia="Garamond" w:hAnsi="Goudy Old Style"/>
-          <w:sz w:val="22"/>
-          <w:szCs w:val="22"/>
-        </w:rPr>
-        <w:t>Hume Fellowship, Stanford Humanities Center</w:t>
-      </w:r>
-    </w:p>
-    <w:p>
-      <w:pPr>
-        <w:spacing w:line="276" w:lineRule="auto"/>
-        <w:jc w:val="both"/>
-        <w:rPr>
-          <w:rFonts w:ascii="Goudy Old Style" w:eastAsia="Garamond" w:hAnsi="Goudy Old Style"/>
-          <w:sz w:val="22"/>
-          <w:szCs w:val="22"/>
-        </w:rPr>
-      </w:pPr>
-      <w:r>
-        <w:rPr>
-          <w:rFonts w:ascii="Goudy Old Style" w:eastAsia="Garamond" w:hAnsi="Goudy Old Style"/>
-          <w:sz w:val="22"/>
-          <w:szCs w:val="22"/>
-        </w:rPr>
-        <w:t xml:space="preserve">                                                                                                            </w:t>
-      </w:r>
-    </w:p>
-    <w:p>
-      <w:pPr>
-        <w:rPr>
-          <w:rFonts w:ascii="Goudy Old Style" w:eastAsia="Garamond" w:hAnsi="Goudy Old Style"/>
-          <w:b/>
-          <w:bCs/>
-          <w:smallCaps/>
-          <w:sz w:val="22"/>
-          <w:szCs w:val="22"/>
-        </w:rPr>
-      </w:pPr>
-      <w:r>
-        <w:rPr>
-          <w:rFonts w:ascii="Goudy Old Style" w:eastAsia="Garamond" w:hAnsi="Goudy Old Style"/>
-          <w:b/>
-          <w:bCs/>
-          <w:smallCaps/>
-          <w:sz w:val="22"/>
-          <w:szCs w:val="22"/>
-        </w:rPr>
-        <w:br w:type="page"/>
-      </w:r>
-    </w:p>
-    <w:p>
-      <w:pPr>
-        <w:spacing w:line="276" w:lineRule="auto"/>
-        <w:jc w:val="both"/>
-        <w:rPr>
-          <w:rFonts w:ascii="Goudy Old Style" w:eastAsia="Garamond" w:hAnsi="Goudy Old Style"/>
-          <w:i/>
-          <w:iCs/>
-          <w:sz w:val="22"/>
-          <w:szCs w:val="22"/>
-        </w:rPr>
-      </w:pPr>
-      <w:r>
-        <w:rPr>
-          <w:rFonts w:ascii="Goudy Old Style" w:eastAsia="Garamond" w:hAnsi="Goudy Old Style"/>
-          <w:b/>
-          <w:bCs/>
-          <w:smallCaps/>
-          <w:sz w:val="22"/>
-          <w:szCs w:val="22"/>
-        </w:rPr>
-        <w:lastRenderedPageBreak/>
         <w:t>Presentations</w:t>
       </w:r>
       <w:r>
@@ -2533,25 +1216,7 @@
           <w:sz w:val="22"/>
           <w:szCs w:val="22"/>
         </w:rPr>
-        <w:t xml:space="preserve">“Why Wouldn’t </w:t>
-      </w:r>
-      <w:proofErr w:type="spellStart"/>
-      <w:r>
-        <w:rPr>
-          <w:rFonts w:ascii="Goudy Old Style" w:eastAsia="Garamond" w:hAnsi="Goudy Old Style"/>
-          <w:sz w:val="22"/>
-          <w:szCs w:val="22"/>
-        </w:rPr>
-        <w:t>ZhuangZi</w:t>
-      </w:r>
-      <w:proofErr w:type="spellEnd"/>
-      <w:r>
-        <w:rPr>
-          <w:rFonts w:ascii="Goudy Old Style" w:eastAsia="Garamond" w:hAnsi="Goudy Old Style"/>
-          <w:sz w:val="22"/>
-          <w:szCs w:val="22"/>
-        </w:rPr>
-        <w:t xml:space="preserve"> have a Political Philosophy?”</w:t>
+        <w:t>“Why Wouldn’t ZhuangZi have a Political Philosophy?”</w:t>
       </w:r>
     </w:p>
     <w:p>
@@ -2733,25 +1398,7 @@
           <w:sz w:val="22"/>
           <w:szCs w:val="22"/>
         </w:rPr>
-        <w:t xml:space="preserve"> Attention” (with Mia </w:t>
-      </w:r>
-      <w:proofErr w:type="spellStart"/>
-      <w:r>
-        <w:rPr>
-          <w:rFonts w:ascii="Goudy Old Style" w:eastAsia="Garamond" w:hAnsi="Goudy Old Style"/>
-          <w:sz w:val="22"/>
-          <w:szCs w:val="22"/>
-        </w:rPr>
-        <w:t>Accomando</w:t>
-      </w:r>
-      <w:proofErr w:type="spellEnd"/>
-      <w:r>
-        <w:rPr>
-          <w:rFonts w:ascii="Goudy Old Style" w:eastAsia="Garamond" w:hAnsi="Goudy Old Style"/>
-          <w:sz w:val="22"/>
-          <w:szCs w:val="22"/>
-        </w:rPr>
-        <w:t>)</w:t>
+        <w:t xml:space="preserve"> Attention” (with Mia Accomando)</w:t>
       </w:r>
     </w:p>
     <w:p>
@@ -3107,12 +1754,1013 @@
         <w:jc w:val="both"/>
         <w:rPr>
           <w:rFonts w:ascii="Goudy Old Style" w:eastAsia="Garamond" w:hAnsi="Goudy Old Style"/>
+          <w:b/>
+          <w:bCs/>
+          <w:smallCaps/>
+          <w:sz w:val="22"/>
+          <w:szCs w:val="22"/>
+        </w:rPr>
+      </w:pPr>
+      <w:r>
+        <w:rPr>
+          <w:rFonts w:ascii="Goudy Old Style" w:eastAsia="Garamond" w:hAnsi="Goudy Old Style"/>
+          <w:b/>
+          <w:bCs/>
+          <w:smallCaps/>
+          <w:sz w:val="22"/>
+          <w:szCs w:val="22"/>
+        </w:rPr>
+        <w:t>Teaching</w:t>
+      </w:r>
+    </w:p>
+    <w:p>
+      <w:pPr>
+        <w:spacing w:line="276" w:lineRule="auto"/>
+        <w:jc w:val="both"/>
+        <w:rPr>
+          <w:rFonts w:ascii="Goudy Old Style" w:eastAsia="Garamond" w:hAnsi="Goudy Old Style"/>
+          <w:sz w:val="22"/>
+          <w:szCs w:val="22"/>
+        </w:rPr>
+      </w:pPr>
+      <w:r>
+        <w:rPr>
+          <w:rFonts w:ascii="Goudy Old Style" w:eastAsia="Garamond" w:hAnsi="Goudy Old Style"/>
+          <w:sz w:val="22"/>
+          <w:szCs w:val="22"/>
+        </w:rPr>
+        <w:t>2025</w:t>
+      </w:r>
+      <w:r>
+        <w:rPr>
+          <w:rFonts w:ascii="Goudy Old Style" w:eastAsia="Garamond" w:hAnsi="Goudy Old Style"/>
+          <w:sz w:val="22"/>
+          <w:szCs w:val="22"/>
+        </w:rPr>
+        <w:tab/>
+        <w:t xml:space="preserve">       Logic, Reasoning, and Persuasion, Rutgers</w:t>
+      </w:r>
+      <w:r>
+        <w:rPr>
+          <w:rFonts w:ascii="Goudy Old Style" w:eastAsia="Garamond" w:hAnsi="Goudy Old Style"/>
+          <w:sz w:val="22"/>
+          <w:szCs w:val="22"/>
+        </w:rPr>
+        <w:tab/>
+        <w:t>Primary Instructor</w:t>
+      </w:r>
+    </w:p>
+    <w:p>
+      <w:pPr>
+        <w:spacing w:line="276" w:lineRule="auto"/>
+        <w:jc w:val="both"/>
+        <w:rPr>
+          <w:rFonts w:ascii="Goudy Old Style" w:eastAsia="Garamond" w:hAnsi="Goudy Old Style"/>
+          <w:sz w:val="22"/>
+          <w:szCs w:val="22"/>
+        </w:rPr>
+      </w:pPr>
+      <w:r>
+        <w:rPr>
+          <w:rFonts w:ascii="Goudy Old Style" w:eastAsia="Garamond" w:hAnsi="Goudy Old Style"/>
+          <w:sz w:val="22"/>
+          <w:szCs w:val="22"/>
+        </w:rPr>
+        <w:t>2025</w:t>
+      </w:r>
+      <w:r>
+        <w:rPr>
+          <w:rFonts w:ascii="Goudy Old Style" w:eastAsia="Garamond" w:hAnsi="Goudy Old Style"/>
+          <w:sz w:val="22"/>
+          <w:szCs w:val="22"/>
+        </w:rPr>
+        <w:t xml:space="preserve">           </w:t>
+      </w:r>
+      <w:r>
+        <w:rPr>
+          <w:rFonts w:ascii="Goudy Old Style" w:eastAsia="Garamond" w:hAnsi="Goudy Old Style"/>
+          <w:sz w:val="22"/>
+          <w:szCs w:val="22"/>
+        </w:rPr>
+        <w:t xml:space="preserve"> Ethics of Eating, Rutgers</w:t>
+      </w:r>
+      <w:r>
+        <w:rPr>
+          <w:rFonts w:ascii="Goudy Old Style" w:eastAsia="Garamond" w:hAnsi="Goudy Old Style"/>
+          <w:sz w:val="22"/>
+          <w:szCs w:val="22"/>
+        </w:rPr>
+        <w:tab/>
+      </w:r>
+      <w:r>
+        <w:rPr>
+          <w:rFonts w:ascii="Goudy Old Style" w:eastAsia="Garamond" w:hAnsi="Goudy Old Style"/>
+          <w:sz w:val="22"/>
+          <w:szCs w:val="22"/>
+        </w:rPr>
+        <w:tab/>
+      </w:r>
+      <w:r>
+        <w:rPr>
+          <w:rFonts w:ascii="Goudy Old Style" w:eastAsia="Garamond" w:hAnsi="Goudy Old Style"/>
+          <w:sz w:val="22"/>
+          <w:szCs w:val="22"/>
+        </w:rPr>
+        <w:tab/>
+        <w:t>Teaching Assistant for Andy Egan</w:t>
+      </w:r>
+      <w:r>
+        <w:rPr>
+          <w:rFonts w:ascii="Goudy Old Style" w:eastAsia="Garamond" w:hAnsi="Goudy Old Style"/>
+          <w:sz w:val="22"/>
+          <w:szCs w:val="22"/>
+        </w:rPr>
+        <w:tab/>
+      </w:r>
+    </w:p>
+    <w:p>
+      <w:pPr>
+        <w:spacing w:line="276" w:lineRule="auto"/>
+        <w:jc w:val="both"/>
+        <w:rPr>
+          <w:rFonts w:ascii="Goudy Old Style" w:eastAsia="Garamond" w:hAnsi="Goudy Old Style"/>
+          <w:sz w:val="22"/>
+          <w:szCs w:val="22"/>
+        </w:rPr>
+      </w:pPr>
+      <w:r>
+        <w:rPr>
+          <w:rFonts w:ascii="Goudy Old Style" w:eastAsia="Garamond" w:hAnsi="Goudy Old Style"/>
+          <w:sz w:val="22"/>
+          <w:szCs w:val="22"/>
+        </w:rPr>
+        <w:t>202</w:t>
+      </w:r>
+      <w:r>
+        <w:rPr>
+          <w:rFonts w:ascii="Goudy Old Style" w:eastAsia="Garamond" w:hAnsi="Goudy Old Style"/>
+          <w:sz w:val="22"/>
+          <w:szCs w:val="22"/>
+        </w:rPr>
+        <w:t xml:space="preserve">4    </w:t>
+      </w:r>
+      <w:r>
+        <w:rPr>
+          <w:rFonts w:ascii="Goudy Old Style" w:eastAsia="Garamond" w:hAnsi="Goudy Old Style"/>
+          <w:sz w:val="22"/>
+          <w:szCs w:val="22"/>
+        </w:rPr>
+        <w:t xml:space="preserve">       </w:t>
+      </w:r>
+      <w:r>
+        <w:rPr>
+          <w:rFonts w:ascii="Goudy Old Style" w:eastAsia="Garamond" w:hAnsi="Goudy Old Style"/>
+          <w:sz w:val="22"/>
+          <w:szCs w:val="22"/>
+        </w:rPr>
+        <w:t xml:space="preserve"> Foundations of Mathematics, Rutgers</w:t>
+      </w:r>
+      <w:r>
+        <w:rPr>
+          <w:rFonts w:ascii="Goudy Old Style" w:eastAsia="Garamond" w:hAnsi="Goudy Old Style"/>
+          <w:sz w:val="22"/>
+          <w:szCs w:val="22"/>
+        </w:rPr>
+        <w:tab/>
+        <w:t>Grader</w:t>
+      </w:r>
+      <w:r>
+        <w:rPr>
+          <w:rFonts w:ascii="Goudy Old Style" w:eastAsia="Garamond" w:hAnsi="Goudy Old Style"/>
+          <w:sz w:val="22"/>
+          <w:szCs w:val="22"/>
+        </w:rPr>
+        <w:t xml:space="preserve"> for </w:t>
+      </w:r>
+      <w:r>
+        <w:rPr>
+          <w:rFonts w:ascii="Goudy Old Style" w:eastAsia="Garamond" w:hAnsi="Goudy Old Style"/>
+          <w:sz w:val="22"/>
+          <w:szCs w:val="22"/>
+        </w:rPr>
+        <w:t>Ted Sider</w:t>
+      </w:r>
+    </w:p>
+    <w:p>
+      <w:pPr>
+        <w:spacing w:line="276" w:lineRule="auto"/>
+        <w:jc w:val="both"/>
+        <w:rPr>
+          <w:rFonts w:ascii="Goudy Old Style" w:eastAsia="Garamond" w:hAnsi="Goudy Old Style"/>
+          <w:sz w:val="22"/>
+          <w:szCs w:val="22"/>
+        </w:rPr>
+      </w:pPr>
+      <w:r>
+        <w:rPr>
+          <w:rFonts w:ascii="Goudy Old Style" w:eastAsia="Garamond" w:hAnsi="Goudy Old Style"/>
+          <w:sz w:val="22"/>
+          <w:szCs w:val="22"/>
+        </w:rPr>
+        <w:t xml:space="preserve">2022            Ethics, Public Policy, </w:t>
+      </w:r>
+      <w:r>
+        <w:rPr>
+          <w:rFonts w:ascii="Goudy Old Style" w:eastAsia="Garamond" w:hAnsi="Goudy Old Style"/>
+          <w:sz w:val="22"/>
+          <w:szCs w:val="22"/>
+        </w:rPr>
+        <w:tab/>
+      </w:r>
+      <w:r>
+        <w:rPr>
+          <w:rFonts w:ascii="Goudy Old Style" w:eastAsia="Garamond" w:hAnsi="Goudy Old Style"/>
+          <w:sz w:val="22"/>
+          <w:szCs w:val="22"/>
+        </w:rPr>
+        <w:tab/>
+      </w:r>
+      <w:r>
+        <w:rPr>
+          <w:rFonts w:ascii="Goudy Old Style" w:eastAsia="Garamond" w:hAnsi="Goudy Old Style"/>
+          <w:sz w:val="22"/>
+          <w:szCs w:val="22"/>
+        </w:rPr>
+        <w:tab/>
+      </w:r>
+      <w:r>
+        <w:rPr>
+          <w:rFonts w:ascii="Goudy Old Style" w:eastAsia="Garamond" w:hAnsi="Goudy Old Style"/>
+          <w:sz w:val="22"/>
+          <w:szCs w:val="22"/>
+        </w:rPr>
+        <w:t>T</w:t>
+      </w:r>
+      <w:r>
+        <w:rPr>
+          <w:rFonts w:ascii="Goudy Old Style" w:eastAsia="Garamond" w:hAnsi="Goudy Old Style"/>
+          <w:sz w:val="22"/>
+          <w:szCs w:val="22"/>
+        </w:rPr>
+        <w:t>eaching Assistant</w:t>
+      </w:r>
+      <w:r>
+        <w:rPr>
+          <w:rFonts w:ascii="Goudy Old Style" w:eastAsia="Garamond" w:hAnsi="Goudy Old Style"/>
+          <w:sz w:val="22"/>
+          <w:szCs w:val="22"/>
+        </w:rPr>
+        <w:t xml:space="preserve"> for </w:t>
+      </w:r>
+      <w:r>
+        <w:rPr>
+          <w:rFonts w:ascii="Goudy Old Style" w:eastAsia="Garamond" w:hAnsi="Goudy Old Style"/>
+          <w:sz w:val="22"/>
+          <w:szCs w:val="22"/>
+        </w:rPr>
+        <w:t xml:space="preserve">Rob </w:t>
+      </w:r>
+      <w:r>
+        <w:rPr>
+          <w:rFonts w:ascii="Goudy Old Style" w:eastAsia="Garamond" w:hAnsi="Goudy Old Style"/>
+          <w:sz w:val="22"/>
+          <w:szCs w:val="22"/>
+        </w:rPr>
+        <w:t xml:space="preserve">Reich, </w:t>
+      </w:r>
+    </w:p>
+    <w:p>
+      <w:pPr>
+        <w:spacing w:line="276" w:lineRule="auto"/>
+        <w:jc w:val="both"/>
+        <w:rPr>
+          <w:rFonts w:ascii="Goudy Old Style" w:eastAsia="Garamond" w:hAnsi="Goudy Old Style"/>
+          <w:sz w:val="22"/>
+          <w:szCs w:val="22"/>
+        </w:rPr>
+      </w:pPr>
+      <w:r>
+        <w:rPr>
+          <w:rFonts w:ascii="Goudy Old Style" w:eastAsia="Garamond" w:hAnsi="Goudy Old Style"/>
+          <w:sz w:val="22"/>
+          <w:szCs w:val="22"/>
+        </w:rPr>
+        <w:t xml:space="preserve">       </w:t>
+      </w:r>
+      <w:r>
+        <w:rPr>
+          <w:rFonts w:ascii="Goudy Old Style" w:eastAsia="Garamond" w:hAnsi="Goudy Old Style"/>
+          <w:sz w:val="22"/>
+          <w:szCs w:val="22"/>
+        </w:rPr>
+        <w:tab/>
+      </w:r>
+      <w:r>
+        <w:rPr>
+          <w:rFonts w:ascii="Goudy Old Style" w:eastAsia="Garamond" w:hAnsi="Goudy Old Style"/>
+          <w:sz w:val="22"/>
+          <w:szCs w:val="22"/>
+        </w:rPr>
+        <w:t xml:space="preserve">            </w:t>
+      </w:r>
+      <w:r>
+        <w:rPr>
+          <w:rFonts w:ascii="Goudy Old Style" w:eastAsia="Garamond" w:hAnsi="Goudy Old Style"/>
+          <w:sz w:val="22"/>
+          <w:szCs w:val="22"/>
+        </w:rPr>
+        <w:t xml:space="preserve">&amp; Technological Change, Stanford        </w:t>
+      </w:r>
+      <w:r>
+        <w:rPr>
+          <w:rFonts w:ascii="Goudy Old Style" w:eastAsia="Garamond" w:hAnsi="Goudy Old Style"/>
+          <w:sz w:val="22"/>
+          <w:szCs w:val="22"/>
+        </w:rPr>
+        <w:tab/>
+      </w:r>
+      <w:r>
+        <w:rPr>
+          <w:rFonts w:ascii="Goudy Old Style" w:eastAsia="Garamond" w:hAnsi="Goudy Old Style"/>
+          <w:sz w:val="22"/>
+          <w:szCs w:val="22"/>
+        </w:rPr>
+        <w:t xml:space="preserve">     </w:t>
+      </w:r>
+      <w:r>
+        <w:rPr>
+          <w:rFonts w:ascii="Goudy Old Style" w:eastAsia="Garamond" w:hAnsi="Goudy Old Style"/>
+          <w:sz w:val="22"/>
+          <w:szCs w:val="22"/>
+        </w:rPr>
+        <w:t xml:space="preserve">Jeremy </w:t>
+      </w:r>
+      <w:r>
+        <w:rPr>
+          <w:rFonts w:ascii="Goudy Old Style" w:eastAsia="Garamond" w:hAnsi="Goudy Old Style"/>
+          <w:sz w:val="22"/>
+          <w:szCs w:val="22"/>
+        </w:rPr>
+        <w:t>Weinstein,</w:t>
+      </w:r>
+      <w:r>
+        <w:rPr>
+          <w:rFonts w:ascii="Goudy Old Style" w:eastAsia="Garamond" w:hAnsi="Goudy Old Style"/>
+          <w:sz w:val="22"/>
+          <w:szCs w:val="22"/>
+        </w:rPr>
+        <w:t xml:space="preserve"> and Mehran </w:t>
+      </w:r>
+      <w:r>
+        <w:rPr>
+          <w:rFonts w:ascii="Goudy Old Style" w:eastAsia="Garamond" w:hAnsi="Goudy Old Style"/>
+          <w:sz w:val="22"/>
+          <w:szCs w:val="22"/>
+        </w:rPr>
+        <w:t>Sahami</w:t>
+      </w:r>
+    </w:p>
+    <w:p>
+      <w:pPr>
+        <w:spacing w:line="276" w:lineRule="auto"/>
+        <w:jc w:val="both"/>
+        <w:rPr>
+          <w:rFonts w:ascii="Goudy Old Style" w:eastAsia="Garamond" w:hAnsi="Goudy Old Style"/>
+          <w:sz w:val="22"/>
+          <w:szCs w:val="22"/>
+        </w:rPr>
+      </w:pPr>
+      <w:r>
+        <w:rPr>
+          <w:rFonts w:ascii="Goudy Old Style" w:eastAsia="Garamond" w:hAnsi="Goudy Old Style"/>
+          <w:sz w:val="22"/>
+          <w:szCs w:val="22"/>
+        </w:rPr>
+        <w:lastRenderedPageBreak/>
+        <w:t>2019–20      Structured Liberal Education, Stanford          Residential Tutor</w:t>
+      </w:r>
+    </w:p>
+    <w:p>
+      <w:pPr>
+        <w:spacing w:line="276" w:lineRule="auto"/>
+        <w:jc w:val="both"/>
+        <w:rPr>
+          <w:rFonts w:ascii="Goudy Old Style" w:eastAsia="Garamond" w:hAnsi="Goudy Old Style"/>
+          <w:sz w:val="22"/>
+          <w:szCs w:val="22"/>
+        </w:rPr>
+      </w:pPr>
+      <w:r>
+        <w:rPr>
+          <w:rFonts w:ascii="Goudy Old Style" w:eastAsia="Garamond" w:hAnsi="Goudy Old Style"/>
+          <w:sz w:val="22"/>
+          <w:szCs w:val="22"/>
+        </w:rPr>
+        <w:t>20</w:t>
+      </w:r>
+      <w:r>
+        <w:rPr>
+          <w:rFonts w:ascii="Goudy Old Style" w:eastAsia="Garamond" w:hAnsi="Goudy Old Style"/>
+          <w:sz w:val="22"/>
+          <w:szCs w:val="22"/>
+        </w:rPr>
+        <w:t>18</w:t>
+      </w:r>
+      <w:r>
+        <w:rPr>
+          <w:rFonts w:ascii="Goudy Old Style" w:eastAsia="Garamond" w:hAnsi="Goudy Old Style"/>
+          <w:sz w:val="22"/>
+          <w:szCs w:val="22"/>
+        </w:rPr>
+        <w:t xml:space="preserve">           </w:t>
+      </w:r>
+      <w:r>
+        <w:rPr>
+          <w:rFonts w:ascii="Goudy Old Style" w:eastAsia="Garamond" w:hAnsi="Goudy Old Style"/>
+          <w:sz w:val="22"/>
+          <w:szCs w:val="22"/>
+        </w:rPr>
+        <w:t xml:space="preserve"> Analysis and Linear Algebra, Stanford</w:t>
+      </w:r>
+      <w:r>
+        <w:rPr>
+          <w:rFonts w:ascii="Goudy Old Style" w:eastAsia="Garamond" w:hAnsi="Goudy Old Style"/>
+          <w:sz w:val="22"/>
+          <w:szCs w:val="22"/>
+        </w:rPr>
+        <w:t xml:space="preserve"> </w:t>
+      </w:r>
+      <w:r>
+        <w:rPr>
+          <w:rFonts w:ascii="Goudy Old Style" w:eastAsia="Garamond" w:hAnsi="Goudy Old Style"/>
+          <w:sz w:val="22"/>
+          <w:szCs w:val="22"/>
+        </w:rPr>
+        <w:tab/>
+        <w:t>Grader for Lenya Ryzhik</w:t>
+      </w:r>
+    </w:p>
+    <w:p>
+      <w:pPr>
+        <w:spacing w:line="276" w:lineRule="auto"/>
+        <w:jc w:val="both"/>
+        <w:rPr>
+          <w:rFonts w:ascii="Goudy Old Style" w:eastAsia="Garamond" w:hAnsi="Goudy Old Style"/>
+          <w:sz w:val="22"/>
+          <w:szCs w:val="22"/>
+        </w:rPr>
+      </w:pPr>
+      <w:r>
+        <w:rPr>
+          <w:rFonts w:ascii="Goudy Old Style" w:eastAsia="Garamond" w:hAnsi="Goudy Old Style"/>
+          <w:sz w:val="22"/>
+          <w:szCs w:val="22"/>
+        </w:rPr>
+        <w:t>2018–19      Multivariable Calculus, Stanford</w:t>
+      </w:r>
+      <w:r>
+        <w:rPr>
+          <w:rFonts w:ascii="Goudy Old Style" w:eastAsia="Garamond" w:hAnsi="Goudy Old Style"/>
+          <w:sz w:val="22"/>
+          <w:szCs w:val="22"/>
+        </w:rPr>
+        <w:tab/>
+      </w:r>
+      <w:r>
+        <w:rPr>
+          <w:rFonts w:ascii="Goudy Old Style" w:eastAsia="Garamond" w:hAnsi="Goudy Old Style"/>
+          <w:sz w:val="22"/>
+          <w:szCs w:val="22"/>
+        </w:rPr>
+        <w:tab/>
+        <w:t>Departmental Tutor, Mathematics</w:t>
+      </w:r>
+    </w:p>
+    <w:p>
+      <w:pPr>
+        <w:spacing w:line="276" w:lineRule="auto"/>
+        <w:jc w:val="both"/>
+        <w:rPr>
+          <w:rFonts w:ascii="Goudy Old Style" w:eastAsia="Garamond" w:hAnsi="Goudy Old Style"/>
+          <w:sz w:val="22"/>
+          <w:szCs w:val="22"/>
+        </w:rPr>
+      </w:pPr>
+    </w:p>
+    <w:p>
+      <w:pPr>
+        <w:rPr>
+          <w:rFonts w:ascii="Goudy Old Style" w:eastAsia="Garamond" w:hAnsi="Goudy Old Style"/>
+          <w:b/>
+          <w:bCs/>
+          <w:smallCaps/>
+          <w:sz w:val="22"/>
+          <w:szCs w:val="22"/>
+        </w:rPr>
+      </w:pPr>
+      <w:r>
+        <w:rPr>
+          <w:rFonts w:ascii="Goudy Old Style" w:eastAsia="Garamond" w:hAnsi="Goudy Old Style"/>
+          <w:b/>
+          <w:bCs/>
+          <w:smallCaps/>
+          <w:sz w:val="22"/>
+          <w:szCs w:val="22"/>
+        </w:rPr>
+        <w:t>Service</w:t>
+      </w:r>
+    </w:p>
+    <w:p>
+      <w:pPr>
+        <w:pStyle w:val="ListParagraph"/>
+        <w:numPr>
+          <w:ilvl w:val="0"/>
+          <w:numId w:val="43"/>
+        </w:numPr>
+        <w:spacing w:line="276" w:lineRule="auto"/>
+        <w:rPr>
+          <w:rFonts w:ascii="Goudy Old Style" w:eastAsia="Garamond" w:hAnsi="Goudy Old Style"/>
+          <w:sz w:val="22"/>
+          <w:szCs w:val="22"/>
+        </w:rPr>
+      </w:pPr>
+      <w:r>
+        <w:rPr>
+          <w:rFonts w:ascii="Goudy Old Style" w:eastAsia="Garamond" w:hAnsi="Goudy Old Style"/>
+          <w:sz w:val="22"/>
+          <w:szCs w:val="22"/>
+        </w:rPr>
+        <w:t>Convener, Rutgers Epistemology Reading Group, 2025–</w:t>
+      </w:r>
+    </w:p>
+    <w:p>
+      <w:pPr>
+        <w:pStyle w:val="ListParagraph"/>
+        <w:numPr>
+          <w:ilvl w:val="0"/>
+          <w:numId w:val="43"/>
+        </w:numPr>
+        <w:spacing w:line="276" w:lineRule="auto"/>
+        <w:rPr>
+          <w:rFonts w:ascii="Goudy Old Style" w:eastAsia="Garamond" w:hAnsi="Goudy Old Style"/>
+          <w:sz w:val="22"/>
+          <w:szCs w:val="22"/>
+        </w:rPr>
+      </w:pPr>
+      <w:r>
+        <w:rPr>
+          <w:rFonts w:ascii="Goudy Old Style" w:eastAsia="Garamond" w:hAnsi="Goudy Old Style"/>
+          <w:sz w:val="22"/>
+          <w:szCs w:val="22"/>
+        </w:rPr>
+        <w:t>Graduate Director, Philosophy in an Inclusive Key Summer Institute (PIKSI) Boston, 2025</w:t>
+      </w:r>
+      <w:r>
+        <w:rPr>
+          <w:rFonts w:ascii="Goudy Old Style" w:eastAsia="Garamond" w:hAnsi="Goudy Old Style"/>
+          <w:sz w:val="22"/>
+          <w:szCs w:val="22"/>
+        </w:rPr>
+        <w:t>–2026</w:t>
+      </w:r>
+    </w:p>
+    <w:p>
+      <w:pPr>
+        <w:pStyle w:val="ListParagraph"/>
+        <w:numPr>
+          <w:ilvl w:val="0"/>
+          <w:numId w:val="43"/>
+        </w:numPr>
+        <w:spacing w:line="276" w:lineRule="auto"/>
+        <w:rPr>
+          <w:rFonts w:ascii="Goudy Old Style" w:eastAsia="Garamond" w:hAnsi="Goudy Old Style"/>
+          <w:sz w:val="22"/>
+          <w:szCs w:val="22"/>
+        </w:rPr>
+      </w:pPr>
+      <w:r>
+        <w:rPr>
+          <w:rFonts w:ascii="Goudy Old Style" w:eastAsia="Garamond" w:hAnsi="Goudy Old Style"/>
+          <w:sz w:val="22"/>
+          <w:szCs w:val="22"/>
+        </w:rPr>
+        <w:t xml:space="preserve">Organizer, </w:t>
+      </w:r>
+      <w:r>
+        <w:rPr>
+          <w:rFonts w:ascii="Goudy Old Style" w:eastAsia="Garamond" w:hAnsi="Goudy Old Style"/>
+          <w:sz w:val="22"/>
+          <w:szCs w:val="22"/>
+        </w:rPr>
+        <w:t xml:space="preserve">Rutgers </w:t>
+      </w:r>
+      <w:r>
+        <w:rPr>
+          <w:rFonts w:ascii="Goudy Old Style" w:eastAsia="Garamond" w:hAnsi="Goudy Old Style"/>
+          <w:sz w:val="22"/>
+          <w:szCs w:val="22"/>
+        </w:rPr>
+        <w:t xml:space="preserve">Philosophy </w:t>
+      </w:r>
+      <w:r>
+        <w:rPr>
+          <w:rFonts w:ascii="Goudy Old Style" w:eastAsia="Garamond" w:hAnsi="Goudy Old Style"/>
+          <w:sz w:val="22"/>
+          <w:szCs w:val="22"/>
+        </w:rPr>
+        <w:t>Admitted Students Visit Week, 2025</w:t>
+      </w:r>
+    </w:p>
+    <w:p>
+      <w:pPr>
+        <w:pStyle w:val="ListParagraph"/>
+        <w:numPr>
+          <w:ilvl w:val="0"/>
+          <w:numId w:val="43"/>
+        </w:numPr>
+        <w:spacing w:line="276" w:lineRule="auto"/>
+        <w:rPr>
+          <w:rFonts w:ascii="Goudy Old Style" w:eastAsia="Garamond" w:hAnsi="Goudy Old Style"/>
+          <w:sz w:val="22"/>
+          <w:szCs w:val="22"/>
+        </w:rPr>
+      </w:pPr>
+      <w:r>
+        <w:rPr>
+          <w:rFonts w:ascii="Goudy Old Style" w:eastAsia="Garamond" w:hAnsi="Goudy Old Style"/>
+          <w:sz w:val="22"/>
+          <w:szCs w:val="22"/>
+        </w:rPr>
+        <w:t>Coordinator, Rutgers Philosophy Departmental Assignments, 2024–2025</w:t>
+      </w:r>
+    </w:p>
+    <w:p>
+      <w:pPr>
+        <w:pStyle w:val="ListParagraph"/>
+        <w:numPr>
+          <w:ilvl w:val="0"/>
+          <w:numId w:val="43"/>
+        </w:numPr>
+        <w:spacing w:line="276" w:lineRule="auto"/>
+        <w:rPr>
+          <w:rFonts w:ascii="Goudy Old Style" w:eastAsia="Garamond" w:hAnsi="Goudy Old Style"/>
+          <w:sz w:val="22"/>
+          <w:szCs w:val="22"/>
+        </w:rPr>
+      </w:pPr>
+      <w:r>
+        <w:rPr>
+          <w:rFonts w:ascii="Goudy Old Style" w:eastAsia="Garamond" w:hAnsi="Goudy Old Style"/>
+          <w:sz w:val="22"/>
+          <w:szCs w:val="22"/>
+        </w:rPr>
+        <w:t xml:space="preserve">Member, </w:t>
+      </w:r>
+      <w:r>
+        <w:rPr>
+          <w:rFonts w:ascii="Goudy Old Style" w:eastAsia="Garamond" w:hAnsi="Goudy Old Style"/>
+          <w:sz w:val="22"/>
+          <w:szCs w:val="22"/>
+        </w:rPr>
+        <w:t>Executive Committe</w:t>
+      </w:r>
+      <w:r>
+        <w:rPr>
+          <w:rFonts w:ascii="Goudy Old Style" w:eastAsia="Garamond" w:hAnsi="Goudy Old Style"/>
+          <w:sz w:val="22"/>
+          <w:szCs w:val="22"/>
+        </w:rPr>
+        <w:t>e and Graduate Steering Committee,</w:t>
+      </w:r>
+      <w:r>
+        <w:rPr>
+          <w:rFonts w:ascii="Goudy Old Style" w:eastAsia="Garamond" w:hAnsi="Goudy Old Style"/>
+          <w:sz w:val="22"/>
+          <w:szCs w:val="22"/>
+        </w:rPr>
+        <w:t xml:space="preserve"> Rutgers AAUP-AFT, 2023–2025 </w:t>
+      </w:r>
+    </w:p>
+    <w:p>
+      <w:pPr>
+        <w:pStyle w:val="ListParagraph"/>
+        <w:numPr>
+          <w:ilvl w:val="0"/>
+          <w:numId w:val="43"/>
+        </w:numPr>
+        <w:spacing w:line="276" w:lineRule="auto"/>
+        <w:rPr>
+          <w:rFonts w:ascii="Goudy Old Style" w:eastAsia="Garamond" w:hAnsi="Goudy Old Style"/>
+          <w:sz w:val="22"/>
+          <w:szCs w:val="22"/>
+        </w:rPr>
+      </w:pPr>
+      <w:r>
+        <w:rPr>
+          <w:rFonts w:ascii="Goudy Old Style" w:eastAsia="Garamond" w:hAnsi="Goudy Old Style"/>
+          <w:sz w:val="22"/>
+          <w:szCs w:val="22"/>
+        </w:rPr>
+        <w:t xml:space="preserve">Organizer, </w:t>
+      </w:r>
+      <w:r>
+        <w:rPr>
+          <w:rFonts w:ascii="Goudy Old Style" w:eastAsia="Garamond" w:hAnsi="Goudy Old Style"/>
+          <w:sz w:val="22"/>
+          <w:szCs w:val="22"/>
+        </w:rPr>
+        <w:t xml:space="preserve">Rutgers </w:t>
+      </w:r>
+      <w:r>
+        <w:rPr>
+          <w:rFonts w:ascii="Goudy Old Style" w:eastAsia="Garamond" w:hAnsi="Goudy Old Style"/>
+          <w:sz w:val="22"/>
+          <w:szCs w:val="22"/>
+        </w:rPr>
+        <w:t xml:space="preserve">Philosophy </w:t>
+      </w:r>
+      <w:r>
+        <w:rPr>
+          <w:rFonts w:ascii="Goudy Old Style" w:eastAsia="Garamond" w:hAnsi="Goudy Old Style"/>
+          <w:sz w:val="22"/>
+          <w:szCs w:val="22"/>
+        </w:rPr>
+        <w:t>Graduate Work in Progress Talks, 2022–2023</w:t>
+      </w:r>
+    </w:p>
+    <w:p>
+      <w:pPr>
+        <w:pStyle w:val="ListParagraph"/>
+        <w:numPr>
+          <w:ilvl w:val="0"/>
+          <w:numId w:val="43"/>
+        </w:numPr>
+        <w:spacing w:line="276" w:lineRule="auto"/>
+        <w:rPr>
+          <w:rFonts w:ascii="Goudy Old Style" w:eastAsia="Garamond" w:hAnsi="Goudy Old Style"/>
+          <w:sz w:val="22"/>
+          <w:szCs w:val="22"/>
+        </w:rPr>
+      </w:pPr>
+      <w:r>
+        <w:rPr>
+          <w:rFonts w:ascii="Goudy Old Style" w:eastAsia="Garamond" w:hAnsi="Goudy Old Style"/>
+          <w:sz w:val="22"/>
+          <w:szCs w:val="22"/>
+        </w:rPr>
+        <w:t xml:space="preserve">Member, </w:t>
+      </w:r>
+      <w:r>
+        <w:rPr>
+          <w:rFonts w:ascii="Goudy Old Style" w:eastAsia="Garamond" w:hAnsi="Goudy Old Style"/>
+          <w:sz w:val="22"/>
+          <w:szCs w:val="22"/>
+        </w:rPr>
+        <w:t xml:space="preserve">Rutgers </w:t>
+      </w:r>
+      <w:r>
+        <w:rPr>
+          <w:rFonts w:ascii="Goudy Old Style" w:eastAsia="Garamond" w:hAnsi="Goudy Old Style"/>
+          <w:sz w:val="22"/>
+          <w:szCs w:val="22"/>
+        </w:rPr>
+        <w:t xml:space="preserve">Philosophy </w:t>
+      </w:r>
+      <w:r>
+        <w:rPr>
+          <w:rFonts w:ascii="Goudy Old Style" w:eastAsia="Garamond" w:hAnsi="Goudy Old Style"/>
+          <w:sz w:val="22"/>
+          <w:szCs w:val="22"/>
+        </w:rPr>
+        <w:t>Climate Committee, 2022–2023</w:t>
+      </w:r>
+    </w:p>
+    <w:p>
+      <w:pPr>
+        <w:spacing w:line="276" w:lineRule="auto"/>
+        <w:ind w:left="720" w:hanging="720"/>
+        <w:rPr>
+          <w:rFonts w:ascii="Goudy Old Style" w:eastAsia="Garamond" w:hAnsi="Goudy Old Style"/>
+          <w:sz w:val="22"/>
+          <w:szCs w:val="22"/>
+        </w:rPr>
+      </w:pPr>
+    </w:p>
+    <w:p>
+      <w:pPr>
+        <w:spacing w:line="276" w:lineRule="auto"/>
+        <w:jc w:val="both"/>
+        <w:rPr>
+          <w:rFonts w:ascii="Goudy Old Style" w:eastAsia="Garamond" w:hAnsi="Goudy Old Style"/>
+          <w:b/>
+          <w:bCs/>
+          <w:smallCaps/>
+          <w:sz w:val="22"/>
+          <w:szCs w:val="22"/>
+        </w:rPr>
+      </w:pPr>
+      <w:r>
+        <w:rPr>
+          <w:rFonts w:ascii="Goudy Old Style" w:eastAsia="Garamond" w:hAnsi="Goudy Old Style"/>
+          <w:b/>
+          <w:bCs/>
+          <w:smallCaps/>
+          <w:sz w:val="22"/>
+          <w:szCs w:val="22"/>
+        </w:rPr>
+        <w:t>Conferences and Journals</w:t>
+      </w:r>
+    </w:p>
+    <w:p>
+      <w:pPr>
+        <w:pStyle w:val="ListParagraph"/>
+        <w:numPr>
+          <w:ilvl w:val="0"/>
+          <w:numId w:val="46"/>
+        </w:numPr>
+        <w:spacing w:line="276" w:lineRule="auto"/>
+        <w:rPr>
+          <w:rFonts w:ascii="Goudy Old Style" w:eastAsia="Garamond" w:hAnsi="Goudy Old Style"/>
           <w:i/>
           <w:iCs/>
           <w:sz w:val="22"/>
           <w:szCs w:val="22"/>
         </w:rPr>
       </w:pPr>
+      <w:r>
+        <w:rPr>
+          <w:rFonts w:ascii="Goudy Old Style" w:eastAsia="Garamond" w:hAnsi="Goudy Old Style"/>
+          <w:sz w:val="22"/>
+          <w:szCs w:val="22"/>
+        </w:rPr>
+        <w:t xml:space="preserve">Referee for: </w:t>
+      </w:r>
+      <w:r>
+        <w:rPr>
+          <w:rFonts w:ascii="Goudy Old Style" w:eastAsia="Garamond" w:hAnsi="Goudy Old Style"/>
+          <w:i/>
+          <w:iCs/>
+          <w:sz w:val="22"/>
+          <w:szCs w:val="22"/>
+        </w:rPr>
+        <w:t>Erkenntnis</w:t>
+      </w:r>
+    </w:p>
+    <w:p>
+      <w:pPr>
+        <w:pStyle w:val="ListParagraph"/>
+        <w:numPr>
+          <w:ilvl w:val="0"/>
+          <w:numId w:val="47"/>
+        </w:numPr>
+        <w:spacing w:line="276" w:lineRule="auto"/>
+        <w:rPr>
+          <w:rFonts w:ascii="Goudy Old Style" w:eastAsia="Garamond" w:hAnsi="Goudy Old Style"/>
+          <w:sz w:val="22"/>
+          <w:szCs w:val="22"/>
+        </w:rPr>
+      </w:pPr>
+      <w:r>
+        <w:rPr>
+          <w:rFonts w:ascii="Goudy Old Style" w:eastAsia="Garamond" w:hAnsi="Goudy Old Style"/>
+          <w:sz w:val="22"/>
+          <w:szCs w:val="22"/>
+        </w:rPr>
+        <w:t xml:space="preserve">Editorial Manager for </w:t>
+      </w:r>
+      <w:r>
+        <w:rPr>
+          <w:rFonts w:ascii="Goudy Old Style" w:eastAsia="Garamond" w:hAnsi="Goudy Old Style"/>
+          <w:i/>
+          <w:iCs/>
+          <w:sz w:val="22"/>
+          <w:szCs w:val="22"/>
+        </w:rPr>
+        <w:t xml:space="preserve">Philosophical Issues, </w:t>
+      </w:r>
+      <w:r>
+        <w:rPr>
+          <w:rFonts w:ascii="Goudy Old Style" w:eastAsia="Garamond" w:hAnsi="Goudy Old Style"/>
+          <w:sz w:val="22"/>
+          <w:szCs w:val="22"/>
+        </w:rPr>
+        <w:t>2024–</w:t>
+      </w:r>
+      <w:r>
+        <w:rPr>
+          <w:rFonts w:ascii="Goudy Old Style" w:eastAsia="Garamond" w:hAnsi="Goudy Old Style"/>
+          <w:sz w:val="22"/>
+          <w:szCs w:val="22"/>
+        </w:rPr>
+        <w:t>2025</w:t>
+      </w:r>
+    </w:p>
+    <w:p>
+      <w:pPr>
+        <w:pStyle w:val="ListParagraph"/>
+        <w:numPr>
+          <w:ilvl w:val="0"/>
+          <w:numId w:val="47"/>
+        </w:numPr>
+        <w:spacing w:line="276" w:lineRule="auto"/>
+        <w:rPr>
+          <w:rFonts w:ascii="Goudy Old Style" w:eastAsia="Garamond" w:hAnsi="Goudy Old Style"/>
+          <w:sz w:val="22"/>
+          <w:szCs w:val="22"/>
+        </w:rPr>
+      </w:pPr>
+      <w:r>
+        <w:rPr>
+          <w:rFonts w:ascii="Goudy Old Style" w:eastAsia="Garamond" w:hAnsi="Goudy Old Style"/>
+          <w:sz w:val="22"/>
+          <w:szCs w:val="22"/>
+        </w:rPr>
+        <w:t xml:space="preserve">Editorial Manager for </w:t>
+      </w:r>
+      <w:r>
+        <w:rPr>
+          <w:rFonts w:ascii="Goudy Old Style" w:eastAsia="Garamond" w:hAnsi="Goudy Old Style"/>
+          <w:i/>
+          <w:iCs/>
+          <w:sz w:val="22"/>
+          <w:szCs w:val="22"/>
+        </w:rPr>
+        <w:t>Philosoph</w:t>
+      </w:r>
+      <w:r>
+        <w:rPr>
+          <w:rFonts w:ascii="Goudy Old Style" w:eastAsia="Garamond" w:hAnsi="Goudy Old Style"/>
+          <w:i/>
+          <w:iCs/>
+          <w:sz w:val="22"/>
+          <w:szCs w:val="22"/>
+        </w:rPr>
+        <w:t>y and Phenomenological Research</w:t>
+      </w:r>
+      <w:r>
+        <w:rPr>
+          <w:rFonts w:ascii="Goudy Old Style" w:eastAsia="Garamond" w:hAnsi="Goudy Old Style"/>
+          <w:i/>
+          <w:iCs/>
+          <w:sz w:val="22"/>
+          <w:szCs w:val="22"/>
+        </w:rPr>
+        <w:t xml:space="preserve">, </w:t>
+      </w:r>
+      <w:r>
+        <w:rPr>
+          <w:rFonts w:ascii="Goudy Old Style" w:eastAsia="Garamond" w:hAnsi="Goudy Old Style"/>
+          <w:sz w:val="22"/>
+          <w:szCs w:val="22"/>
+        </w:rPr>
+        <w:t>2024–2025</w:t>
+      </w:r>
+    </w:p>
+    <w:p>
+      <w:pPr>
+        <w:pStyle w:val="ListParagraph"/>
+        <w:numPr>
+          <w:ilvl w:val="0"/>
+          <w:numId w:val="47"/>
+        </w:numPr>
+        <w:spacing w:line="276" w:lineRule="auto"/>
+        <w:rPr>
+          <w:rFonts w:ascii="Goudy Old Style" w:eastAsia="Garamond" w:hAnsi="Goudy Old Style"/>
+          <w:sz w:val="22"/>
+          <w:szCs w:val="22"/>
+        </w:rPr>
+      </w:pPr>
+      <w:r>
+        <w:rPr>
+          <w:rFonts w:ascii="Goudy Old Style" w:eastAsia="Garamond" w:hAnsi="Goudy Old Style"/>
+          <w:sz w:val="22"/>
+          <w:szCs w:val="22"/>
+        </w:rPr>
+        <w:t>Organizer, Conference in Honor of Barry Loewer, Rutgers, May 2025</w:t>
+      </w:r>
+    </w:p>
+    <w:p>
+      <w:pPr>
+        <w:pStyle w:val="ListParagraph"/>
+        <w:numPr>
+          <w:ilvl w:val="0"/>
+          <w:numId w:val="47"/>
+        </w:numPr>
+        <w:spacing w:line="276" w:lineRule="auto"/>
+        <w:rPr>
+          <w:rFonts w:ascii="Goudy Old Style" w:eastAsia="Garamond" w:hAnsi="Goudy Old Style"/>
+          <w:sz w:val="22"/>
+          <w:szCs w:val="22"/>
+        </w:rPr>
+      </w:pPr>
+      <w:r>
+        <w:rPr>
+          <w:rFonts w:ascii="Goudy Old Style" w:eastAsia="Garamond" w:hAnsi="Goudy Old Style"/>
+          <w:sz w:val="22"/>
+          <w:szCs w:val="22"/>
+        </w:rPr>
+        <w:t>Organizer, Social Metaphysics Workshop, Rutgers, May 2024</w:t>
+      </w:r>
     </w:p>
     <w:sectPr>
       <w:headerReference w:type="even" r:id="rId9"/>
@@ -6517,6 +6165,92 @@
     </w:lvl>
   </w:abstractNum>
   <w:abstractNum w:abstractNumId="29" w15:restartNumberingAfterBreak="0">
+    <w:nsid w:val="4624067F"/>
+    <w:multiLevelType w:val="hybridMultilevel"/>
+    <w:tmpl w:val="ACD2A698"/>
+    <w:lvl w:ilvl="0" w:tplc="0409000F">
+      <w:start w:val="1"/>
+      <w:numFmt w:val="decimal"/>
+      <w:lvlText w:val="%1."/>
+      <w:lvlJc w:val="left"/>
+      <w:pPr>
+        <w:ind w:left="360" w:hanging="360"/>
+      </w:pPr>
+    </w:lvl>
+    <w:lvl w:ilvl="1" w:tplc="04090019" w:tentative="1">
+      <w:start w:val="1"/>
+      <w:numFmt w:val="lowerLetter"/>
+      <w:lvlText w:val="%2."/>
+      <w:lvlJc w:val="left"/>
+      <w:pPr>
+        <w:ind w:left="1080" w:hanging="360"/>
+      </w:pPr>
+    </w:lvl>
+    <w:lvl w:ilvl="2" w:tplc="0409001B" w:tentative="1">
+      <w:start w:val="1"/>
+      <w:numFmt w:val="lowerRoman"/>
+      <w:lvlText w:val="%3."/>
+      <w:lvlJc w:val="right"/>
+      <w:pPr>
+        <w:ind w:left="1800" w:hanging="180"/>
+      </w:pPr>
+    </w:lvl>
+    <w:lvl w:ilvl="3" w:tplc="0409000F" w:tentative="1">
+      <w:start w:val="1"/>
+      <w:numFmt w:val="decimal"/>
+      <w:lvlText w:val="%4."/>
+      <w:lvlJc w:val="left"/>
+      <w:pPr>
+        <w:ind w:left="2520" w:hanging="360"/>
+      </w:pPr>
+    </w:lvl>
+    <w:lvl w:ilvl="4" w:tplc="04090019" w:tentative="1">
+      <w:start w:val="1"/>
+      <w:numFmt w:val="lowerLetter"/>
+      <w:lvlText w:val="%5."/>
+      <w:lvlJc w:val="left"/>
+      <w:pPr>
+        <w:ind w:left="3240" w:hanging="360"/>
+      </w:pPr>
+    </w:lvl>
+    <w:lvl w:ilvl="5" w:tplc="0409001B" w:tentative="1">
+      <w:start w:val="1"/>
+      <w:numFmt w:val="lowerRoman"/>
+      <w:lvlText w:val="%6."/>
+      <w:lvlJc w:val="right"/>
+      <w:pPr>
+        <w:ind w:left="3960" w:hanging="180"/>
+      </w:pPr>
+    </w:lvl>
+    <w:lvl w:ilvl="6" w:tplc="0409000F" w:tentative="1">
+      <w:start w:val="1"/>
+      <w:numFmt w:val="decimal"/>
+      <w:lvlText w:val="%7."/>
+      <w:lvlJc w:val="left"/>
+      <w:pPr>
+        <w:ind w:left="4680" w:hanging="360"/>
+      </w:pPr>
+    </w:lvl>
+    <w:lvl w:ilvl="7" w:tplc="04090019" w:tentative="1">
+      <w:start w:val="1"/>
+      <w:numFmt w:val="lowerLetter"/>
+      <w:lvlText w:val="%8."/>
+      <w:lvlJc w:val="left"/>
+      <w:pPr>
+        <w:ind w:left="5400" w:hanging="360"/>
+      </w:pPr>
+    </w:lvl>
+    <w:lvl w:ilvl="8" w:tplc="0409001B" w:tentative="1">
+      <w:start w:val="1"/>
+      <w:numFmt w:val="lowerRoman"/>
+      <w:lvlText w:val="%9."/>
+      <w:lvlJc w:val="right"/>
+      <w:pPr>
+        <w:ind w:left="6120" w:hanging="180"/>
+      </w:pPr>
+    </w:lvl>
+  </w:abstractNum>
+  <w:abstractNum w:abstractNumId="30" w15:restartNumberingAfterBreak="0">
     <w:nsid w:val="4C036478"/>
     <w:multiLevelType w:val="hybridMultilevel"/>
     <w:tmpl w:val="9FD653EE"/>
@@ -6629,7 +6363,7 @@
       </w:rPr>
     </w:lvl>
   </w:abstractNum>
-  <w:abstractNum w:abstractNumId="30" w15:restartNumberingAfterBreak="0">
+  <w:abstractNum w:abstractNumId="31" w15:restartNumberingAfterBreak="0">
     <w:nsid w:val="4EE97D30"/>
     <w:multiLevelType w:val="hybridMultilevel"/>
     <w:tmpl w:val="0E1227D2"/>
@@ -6718,7 +6452,7 @@
       </w:pPr>
     </w:lvl>
   </w:abstractNum>
-  <w:abstractNum w:abstractNumId="31" w15:restartNumberingAfterBreak="0">
+  <w:abstractNum w:abstractNumId="32" w15:restartNumberingAfterBreak="0">
     <w:nsid w:val="4F843355"/>
     <w:multiLevelType w:val="hybridMultilevel"/>
     <w:tmpl w:val="429225C0"/>
@@ -6830,7 +6564,7 @@
       </w:rPr>
     </w:lvl>
   </w:abstractNum>
-  <w:abstractNum w:abstractNumId="32" w15:restartNumberingAfterBreak="0">
+  <w:abstractNum w:abstractNumId="33" w15:restartNumberingAfterBreak="0">
     <w:nsid w:val="577909BA"/>
     <w:multiLevelType w:val="hybridMultilevel"/>
     <w:tmpl w:val="D3445052"/>
@@ -6919,7 +6653,7 @@
       </w:pPr>
     </w:lvl>
   </w:abstractNum>
-  <w:abstractNum w:abstractNumId="33" w15:restartNumberingAfterBreak="0">
+  <w:abstractNum w:abstractNumId="34" w15:restartNumberingAfterBreak="0">
     <w:nsid w:val="5ABD4838"/>
     <w:multiLevelType w:val="hybridMultilevel"/>
     <w:tmpl w:val="AD24E4FE"/>
@@ -7031,7 +6765,7 @@
       </w:rPr>
     </w:lvl>
   </w:abstractNum>
-  <w:abstractNum w:abstractNumId="34" w15:restartNumberingAfterBreak="0">
+  <w:abstractNum w:abstractNumId="35" w15:restartNumberingAfterBreak="0">
     <w:nsid w:val="5AEF4544"/>
     <w:multiLevelType w:val="hybridMultilevel"/>
     <w:tmpl w:val="FA647E84"/>
@@ -7144,7 +6878,7 @@
       </w:rPr>
     </w:lvl>
   </w:abstractNum>
-  <w:abstractNum w:abstractNumId="35" w15:restartNumberingAfterBreak="0">
+  <w:abstractNum w:abstractNumId="36" w15:restartNumberingAfterBreak="0">
     <w:nsid w:val="6255168B"/>
     <w:multiLevelType w:val="hybridMultilevel"/>
     <w:tmpl w:val="FFF2A58A"/>
@@ -7256,7 +6990,7 @@
       </w:rPr>
     </w:lvl>
   </w:abstractNum>
-  <w:abstractNum w:abstractNumId="36" w15:restartNumberingAfterBreak="0">
+  <w:abstractNum w:abstractNumId="37" w15:restartNumberingAfterBreak="0">
     <w:nsid w:val="68764536"/>
     <w:multiLevelType w:val="hybridMultilevel"/>
     <w:tmpl w:val="C0BCA122"/>
@@ -7369,7 +7103,7 @@
       </w:rPr>
     </w:lvl>
   </w:abstractNum>
-  <w:abstractNum w:abstractNumId="37" w15:restartNumberingAfterBreak="0">
+  <w:abstractNum w:abstractNumId="38" w15:restartNumberingAfterBreak="0">
     <w:nsid w:val="687F2DD7"/>
     <w:multiLevelType w:val="hybridMultilevel"/>
     <w:tmpl w:val="AD646E74"/>
@@ -7482,7 +7216,7 @@
       </w:rPr>
     </w:lvl>
   </w:abstractNum>
-  <w:abstractNum w:abstractNumId="38" w15:restartNumberingAfterBreak="0">
+  <w:abstractNum w:abstractNumId="39" w15:restartNumberingAfterBreak="0">
     <w:nsid w:val="68F96FA6"/>
     <w:multiLevelType w:val="multilevel"/>
     <w:tmpl w:val="031A767C"/>
@@ -7595,7 +7329,7 @@
       </w:rPr>
     </w:lvl>
   </w:abstractNum>
-  <w:abstractNum w:abstractNumId="39" w15:restartNumberingAfterBreak="0">
+  <w:abstractNum w:abstractNumId="40" w15:restartNumberingAfterBreak="0">
     <w:nsid w:val="6B6B321E"/>
     <w:multiLevelType w:val="multilevel"/>
     <w:tmpl w:val="AA9EDD9A"/>
@@ -7744,7 +7478,7 @@
       </w:rPr>
     </w:lvl>
   </w:abstractNum>
-  <w:abstractNum w:abstractNumId="40" w15:restartNumberingAfterBreak="0">
+  <w:abstractNum w:abstractNumId="41" w15:restartNumberingAfterBreak="0">
     <w:nsid w:val="6E463888"/>
     <w:multiLevelType w:val="hybridMultilevel"/>
     <w:tmpl w:val="24FC5A10"/>
@@ -7833,7 +7567,7 @@
       </w:pPr>
     </w:lvl>
   </w:abstractNum>
-  <w:abstractNum w:abstractNumId="41" w15:restartNumberingAfterBreak="0">
+  <w:abstractNum w:abstractNumId="42" w15:restartNumberingAfterBreak="0">
     <w:nsid w:val="6F515593"/>
     <w:multiLevelType w:val="hybridMultilevel"/>
     <w:tmpl w:val="97DEAB7E"/>
@@ -7946,7 +7680,7 @@
       </w:rPr>
     </w:lvl>
   </w:abstractNum>
-  <w:abstractNum w:abstractNumId="42" w15:restartNumberingAfterBreak="0">
+  <w:abstractNum w:abstractNumId="43" w15:restartNumberingAfterBreak="0">
     <w:nsid w:val="70123A8D"/>
     <w:multiLevelType w:val="hybridMultilevel"/>
     <w:tmpl w:val="C6D08C3C"/>
@@ -8035,7 +7769,7 @@
       </w:pPr>
     </w:lvl>
   </w:abstractNum>
-  <w:abstractNum w:abstractNumId="43" w15:restartNumberingAfterBreak="0">
+  <w:abstractNum w:abstractNumId="44" w15:restartNumberingAfterBreak="0">
     <w:nsid w:val="7ADE6EA4"/>
     <w:multiLevelType w:val="hybridMultilevel"/>
     <w:tmpl w:val="72A807C2"/>
@@ -8124,7 +7858,7 @@
       </w:pPr>
     </w:lvl>
   </w:abstractNum>
-  <w:abstractNum w:abstractNumId="44" w15:restartNumberingAfterBreak="0">
+  <w:abstractNum w:abstractNumId="45" w15:restartNumberingAfterBreak="0">
     <w:nsid w:val="7AE871E5"/>
     <w:multiLevelType w:val="hybridMultilevel"/>
     <w:tmpl w:val="8120373C"/>
@@ -8236,7 +7970,7 @@
       </w:rPr>
     </w:lvl>
   </w:abstractNum>
-  <w:abstractNum w:abstractNumId="45" w15:restartNumberingAfterBreak="0">
+  <w:abstractNum w:abstractNumId="46" w15:restartNumberingAfterBreak="0">
     <w:nsid w:val="7B360803"/>
     <w:multiLevelType w:val="hybridMultilevel"/>
     <w:tmpl w:val="1BA83FBE"/>
@@ -8349,7 +8083,7 @@
       </w:rPr>
     </w:lvl>
   </w:abstractNum>
-  <w:abstractNum w:abstractNumId="46" w15:restartNumberingAfterBreak="0">
+  <w:abstractNum w:abstractNumId="47" w15:restartNumberingAfterBreak="0">
     <w:nsid w:val="7C0E656C"/>
     <w:multiLevelType w:val="multilevel"/>
     <w:tmpl w:val="429A79D4"/>
@@ -8465,7 +8199,7 @@
     </w:lvl>
   </w:abstractNum>
   <w:num w:numId="1" w16cid:durableId="1286304080">
-    <w:abstractNumId w:val="42"/>
+    <w:abstractNumId w:val="43"/>
   </w:num>
   <w:num w:numId="2" w16cid:durableId="1946036814">
     <w:abstractNumId w:val="0"/>
@@ -8483,7 +8217,7 @@
     <w:abstractNumId w:val="10"/>
   </w:num>
   <w:num w:numId="7" w16cid:durableId="433862084">
-    <w:abstractNumId w:val="32"/>
+    <w:abstractNumId w:val="33"/>
   </w:num>
   <w:num w:numId="8" w16cid:durableId="13964341">
     <w:abstractNumId w:val="5"/>
@@ -8492,7 +8226,7 @@
     <w:abstractNumId w:val="18"/>
   </w:num>
   <w:num w:numId="10" w16cid:durableId="344408013">
-    <w:abstractNumId w:val="43"/>
+    <w:abstractNumId w:val="44"/>
   </w:num>
   <w:num w:numId="11" w16cid:durableId="728267068">
     <w:abstractNumId w:val="1"/>
@@ -8501,13 +8235,13 @@
     <w:abstractNumId w:val="6"/>
   </w:num>
   <w:num w:numId="13" w16cid:durableId="1389298527">
-    <w:abstractNumId w:val="30"/>
+    <w:abstractNumId w:val="31"/>
   </w:num>
   <w:num w:numId="14" w16cid:durableId="1799180171">
     <w:abstractNumId w:val="24"/>
   </w:num>
   <w:num w:numId="15" w16cid:durableId="1325358316">
-    <w:abstractNumId w:val="40"/>
+    <w:abstractNumId w:val="41"/>
   </w:num>
   <w:num w:numId="16" w16cid:durableId="1953705175">
     <w:abstractNumId w:val="12"/>
@@ -8516,10 +8250,10 @@
     <w:abstractNumId w:val="25"/>
   </w:num>
   <w:num w:numId="18" w16cid:durableId="13113775">
-    <w:abstractNumId w:val="38"/>
+    <w:abstractNumId w:val="39"/>
   </w:num>
   <w:num w:numId="19" w16cid:durableId="1198080235">
-    <w:abstractNumId w:val="29"/>
+    <w:abstractNumId w:val="30"/>
   </w:num>
   <w:num w:numId="20" w16cid:durableId="285547573">
     <w:abstractNumId w:val="23"/>
@@ -8540,22 +8274,22 @@
     <w:abstractNumId w:val="14"/>
   </w:num>
   <w:num w:numId="26" w16cid:durableId="209926136">
-    <w:abstractNumId w:val="39"/>
+    <w:abstractNumId w:val="40"/>
   </w:num>
   <w:num w:numId="27" w16cid:durableId="1577979493">
-    <w:abstractNumId w:val="37"/>
+    <w:abstractNumId w:val="38"/>
   </w:num>
   <w:num w:numId="28" w16cid:durableId="1650599143">
-    <w:abstractNumId w:val="33"/>
+    <w:abstractNumId w:val="34"/>
   </w:num>
   <w:num w:numId="29" w16cid:durableId="119030810">
     <w:abstractNumId w:val="4"/>
   </w:num>
   <w:num w:numId="30" w16cid:durableId="1456294894">
-    <w:abstractNumId w:val="31"/>
+    <w:abstractNumId w:val="32"/>
   </w:num>
   <w:num w:numId="31" w16cid:durableId="1692103378">
-    <w:abstractNumId w:val="35"/>
+    <w:abstractNumId w:val="36"/>
   </w:num>
   <w:num w:numId="32" w16cid:durableId="621883450">
     <w:abstractNumId w:val="21"/>
@@ -8564,7 +8298,7 @@
     <w:abstractNumId w:val="16"/>
   </w:num>
   <w:num w:numId="34" w16cid:durableId="778187090">
-    <w:abstractNumId w:val="41"/>
+    <w:abstractNumId w:val="42"/>
   </w:num>
   <w:num w:numId="35" w16cid:durableId="191454014">
     <w:abstractNumId w:val="9"/>
@@ -8573,13 +8307,13 @@
     <w:abstractNumId w:val="28"/>
   </w:num>
   <w:num w:numId="37" w16cid:durableId="456021762">
-    <w:abstractNumId w:val="44"/>
+    <w:abstractNumId w:val="45"/>
   </w:num>
   <w:num w:numId="38" w16cid:durableId="539367372">
-    <w:abstractNumId w:val="45"/>
+    <w:abstractNumId w:val="46"/>
   </w:num>
   <w:num w:numId="39" w16cid:durableId="660351734">
-    <w:abstractNumId w:val="36"/>
+    <w:abstractNumId w:val="37"/>
   </w:num>
   <w:num w:numId="40" w16cid:durableId="2063628801">
     <w:abstractNumId w:val="27"/>
@@ -8591,7 +8325,7 @@
     <w:abstractNumId w:val="7"/>
   </w:num>
   <w:num w:numId="43" w16cid:durableId="19284342">
-    <w:abstractNumId w:val="46"/>
+    <w:abstractNumId w:val="47"/>
   </w:num>
   <w:num w:numId="44" w16cid:durableId="1998797387">
     <w:abstractNumId w:val="8"/>
@@ -8600,10 +8334,13 @@
     <w:abstractNumId w:val="3"/>
   </w:num>
   <w:num w:numId="46" w16cid:durableId="1733577855">
-    <w:abstractNumId w:val="34"/>
+    <w:abstractNumId w:val="35"/>
   </w:num>
   <w:num w:numId="47" w16cid:durableId="860507819">
     <w:abstractNumId w:val="22"/>
+  </w:num>
+  <w:num w:numId="48" w16cid:durableId="1374384777">
+    <w:abstractNumId w:val="29"/>
   </w:num>
 </w:numbering>
 </file>

</xml_diff>